<commit_message>
preizkus dostopa z Win10
</commit_message>
<xml_diff>
--- a/Projekt_Predloga_D1D2.docx
+++ b/Projekt_Predloga_D1D2.docx
@@ -36,25 +36,7 @@
                 <w:i/>
                 <w:iCs/>
               </w:rPr>
-              <w:t xml:space="preserve">Avtorji predloge: Tomaž </w:t>
-            </w:r>
-            <w:proofErr w:type="spellStart"/>
-            <w:r>
-              <w:rPr>
-                <w:rFonts w:eastAsia="Arial" w:cs="Arial"/>
-                <w:i/>
-                <w:iCs/>
-              </w:rPr>
-              <w:t>Dogša</w:t>
-            </w:r>
-            <w:proofErr w:type="spellEnd"/>
-            <w:r>
-              <w:rPr>
-                <w:rFonts w:eastAsia="Arial" w:cs="Arial"/>
-                <w:i/>
-                <w:iCs/>
-              </w:rPr>
-              <w:t>, Brank</w:t>
+              <w:t>Avtorji predloge: Tomaž Dogša, Brank</w:t>
             </w:r>
             <w:r>
               <w:rPr>
@@ -214,25 +196,45 @@
             <w:vAlign w:val="center"/>
           </w:tcPr>
           <w:p>
-            <w:r>
-              <w:t xml:space="preserve">Dokument je prilagojen za uporabo v Word </w:t>
-            </w:r>
-            <w:proofErr w:type="spellStart"/>
-            <w:r>
-              <w:t>Online</w:t>
-            </w:r>
-            <w:proofErr w:type="spellEnd"/>
-            <w:r>
-              <w:t xml:space="preserve"> (del storitve </w:t>
-            </w:r>
-            <w:r>
+            <w:pPr>
               <w:rPr>
                 <w:rFonts w:eastAsia="Arial" w:cs="Arial"/>
                 <w:sz w:val="22"/>
                 <w:szCs w:val="22"/>
               </w:rPr>
+            </w:pPr>
+            <w:r>
+              <w:t xml:space="preserve">Dokument je prilagojen za uporabo v Word Online (del storitve </w:t>
+            </w:r>
+            <w:r>
+              <w:rPr>
+                <w:rFonts w:eastAsia="Arial" w:cs="Arial"/>
+                <w:sz w:val="22"/>
+                <w:szCs w:val="22"/>
+              </w:rPr>
               <w:t>Microsoft Office 365).</w:t>
             </w:r>
+          </w:p>
+          <w:p>
+            <w:pPr>
+              <w:rPr>
+                <w:rFonts w:eastAsia="Arial" w:cs="Arial"/>
+                <w:sz w:val="22"/>
+                <w:szCs w:val="22"/>
+              </w:rPr>
+            </w:pPr>
+          </w:p>
+          <w:p>
+            <w:r>
+              <w:rPr>
+                <w:rFonts w:eastAsia="Arial" w:cs="Arial"/>
+                <w:sz w:val="22"/>
+                <w:szCs w:val="22"/>
+              </w:rPr>
+              <w:t>Dokument je izdan pod licenco CC-BY-SA, Robert Meolic, 2016.</w:t>
+            </w:r>
+            <w:bookmarkStart w:id="0" w:name="_GoBack"/>
+            <w:bookmarkEnd w:id="0"/>
           </w:p>
           <w:p>
             <w:pPr>
@@ -775,11 +777,11 @@
         <w:lastRenderedPageBreak/>
         <w:t xml:space="preserve"> </w:t>
       </w:r>
-      <w:bookmarkStart w:id="0" w:name="_Ref7420756"/>
+      <w:bookmarkStart w:id="1" w:name="_Ref7420756"/>
       <w:r>
         <w:t>Naročnikove zahteve</w:t>
       </w:r>
-      <w:bookmarkEnd w:id="0"/>
+      <w:bookmarkEnd w:id="1"/>
     </w:p>
     <w:p/>
     <w:tbl>
@@ -925,12 +927,12 @@
       <w:pPr>
         <w:pStyle w:val="Naslov1"/>
       </w:pPr>
-      <w:bookmarkStart w:id="1" w:name="_Ref7420691"/>
+      <w:bookmarkStart w:id="2" w:name="_Ref7420691"/>
       <w:r>
         <w:lastRenderedPageBreak/>
         <w:t>Plan projekta</w:t>
       </w:r>
-      <w:bookmarkEnd w:id="1"/>
+      <w:bookmarkEnd w:id="2"/>
     </w:p>
     <w:p>
       <w:pPr>
@@ -1180,15 +1182,7 @@
         <w:pStyle w:val="Naslov3"/>
       </w:pPr>
       <w:r>
-        <w:t xml:space="preserve">Omejitve (operacijski sistem, </w:t>
-      </w:r>
-      <w:proofErr w:type="spellStart"/>
-      <w:r>
-        <w:t>aparaturna</w:t>
-      </w:r>
-      <w:proofErr w:type="spellEnd"/>
-      <w:r>
-        <w:t xml:space="preserve"> oprema, standardi...)</w:t>
+        <w:t>Omejitve (operacijski sistem, aparaturna oprema, standardi...)</w:t>
       </w:r>
     </w:p>
     <w:p>
@@ -1626,15 +1620,7 @@
       </w:pPr>
       <w:r>
         <w:lastRenderedPageBreak/>
-        <w:t xml:space="preserve">Naloge in </w:t>
-      </w:r>
-      <w:proofErr w:type="spellStart"/>
-      <w:r>
-        <w:t>rezultirajoči</w:t>
-      </w:r>
-      <w:proofErr w:type="spellEnd"/>
-      <w:r>
-        <w:t xml:space="preserve"> d</w:t>
+        <w:t>Naloge in rezultirajoči d</w:t>
       </w:r>
       <w:r>
         <w:t>okumenti (izbran razvojni model</w:t>
@@ -5338,29 +5324,7 @@
                 <w:sz w:val="18"/>
                 <w:szCs w:val="18"/>
               </w:rPr>
-              <w:t xml:space="preserve">Izdelava kompletne  </w:t>
-            </w:r>
-            <w:proofErr w:type="spellStart"/>
-            <w:r>
-              <w:rPr>
-                <w:rFonts w:eastAsia="Arial" w:cs="Arial"/>
-                <w:b/>
-                <w:bCs/>
-                <w:sz w:val="18"/>
-                <w:szCs w:val="18"/>
-              </w:rPr>
-              <w:t>kompletne</w:t>
-            </w:r>
-            <w:proofErr w:type="spellEnd"/>
-            <w:r>
-              <w:rPr>
-                <w:rFonts w:eastAsia="Arial" w:cs="Arial"/>
-                <w:b/>
-                <w:bCs/>
-                <w:sz w:val="18"/>
-                <w:szCs w:val="18"/>
-              </w:rPr>
-              <w:t xml:space="preserve"> dokumentacije</w:t>
+              <w:t>Izdelava kompletne  kompletne dokumentacije</w:t>
             </w:r>
           </w:p>
         </w:tc>
@@ -6611,11 +6575,9 @@
             <w:pPr>
               <w:jc w:val="center"/>
             </w:pPr>
-            <w:proofErr w:type="spellStart"/>
             <w:r>
               <w:t>razvojnik</w:t>
             </w:r>
-            <w:proofErr w:type="spellEnd"/>
           </w:p>
         </w:tc>
       </w:tr>
@@ -6932,8 +6894,6 @@
           <w:tab w:val="left" w:leader="underscore" w:pos="4678"/>
         </w:tabs>
       </w:pPr>
-      <w:bookmarkStart w:id="2" w:name="_GoBack"/>
-      <w:bookmarkEnd w:id="2"/>
     </w:p>
     <w:tbl>
       <w:tblPr>
@@ -16369,61 +16329,11 @@
           <w:lang w:val="de-DE"/>
         </w:rPr>
       </w:pPr>
-      <w:proofErr w:type="spellStart"/>
       <w:r>
         <w:rPr>
           <w:lang w:val="de-DE"/>
         </w:rPr>
-        <w:t>Testirni</w:t>
-      </w:r>
-      <w:proofErr w:type="spellEnd"/>
-      <w:r>
-        <w:rPr>
-          <w:lang w:val="de-DE"/>
-        </w:rPr>
-        <w:t xml:space="preserve"> </w:t>
-      </w:r>
-      <w:proofErr w:type="spellStart"/>
-      <w:r>
-        <w:rPr>
-          <w:lang w:val="de-DE"/>
-        </w:rPr>
-        <w:t>model</w:t>
-      </w:r>
-      <w:proofErr w:type="spellEnd"/>
-      <w:r>
-        <w:rPr>
-          <w:lang w:val="de-DE"/>
-        </w:rPr>
-        <w:t xml:space="preserve"> je </w:t>
-      </w:r>
-      <w:proofErr w:type="spellStart"/>
-      <w:r>
-        <w:rPr>
-          <w:lang w:val="de-DE"/>
-        </w:rPr>
-        <w:t>seznam</w:t>
-      </w:r>
-      <w:proofErr w:type="spellEnd"/>
-      <w:r>
-        <w:rPr>
-          <w:lang w:val="de-DE"/>
-        </w:rPr>
-        <w:t xml:space="preserve"> </w:t>
-      </w:r>
-      <w:proofErr w:type="spellStart"/>
-      <w:r>
-        <w:rPr>
-          <w:lang w:val="de-DE"/>
-        </w:rPr>
-        <w:t>zahtev</w:t>
-      </w:r>
-      <w:proofErr w:type="spellEnd"/>
-      <w:r>
-        <w:rPr>
-          <w:lang w:val="de-DE"/>
-        </w:rPr>
-        <w:t>.</w:t>
+        <w:t>Testirni model je seznam zahtev.</w:t>
       </w:r>
     </w:p>
     <w:p>
@@ -16441,59 +16351,13 @@
           <w:lang w:val="de-DE"/>
         </w:rPr>
       </w:pPr>
-      <w:proofErr w:type="spellStart"/>
       <w:r>
         <w:rPr>
           <w:b/>
           <w:bCs/>
           <w:lang w:val="de-DE"/>
         </w:rPr>
-        <w:t>Pravilo</w:t>
-      </w:r>
-      <w:proofErr w:type="spellEnd"/>
-      <w:r>
-        <w:rPr>
-          <w:b/>
-          <w:bCs/>
-          <w:lang w:val="de-DE"/>
-        </w:rPr>
-        <w:t xml:space="preserve"> </w:t>
-      </w:r>
-      <w:proofErr w:type="spellStart"/>
-      <w:r>
-        <w:rPr>
-          <w:b/>
-          <w:bCs/>
-          <w:lang w:val="de-DE"/>
-        </w:rPr>
-        <w:t>za</w:t>
-      </w:r>
-      <w:proofErr w:type="spellEnd"/>
-      <w:r>
-        <w:rPr>
-          <w:b/>
-          <w:bCs/>
-          <w:lang w:val="de-DE"/>
-        </w:rPr>
-        <w:t xml:space="preserve"> </w:t>
-      </w:r>
-      <w:proofErr w:type="spellStart"/>
-      <w:r>
-        <w:rPr>
-          <w:b/>
-          <w:bCs/>
-          <w:lang w:val="de-DE"/>
-        </w:rPr>
-        <w:t>načrtovanje</w:t>
-      </w:r>
-      <w:proofErr w:type="spellEnd"/>
-      <w:r>
-        <w:rPr>
-          <w:b/>
-          <w:bCs/>
-          <w:lang w:val="de-DE"/>
-        </w:rPr>
-        <w:t xml:space="preserve"> </w:t>
+        <w:t xml:space="preserve">Pravilo za načrtovanje </w:t>
       </w:r>
       <w:r>
         <w:rPr>
@@ -16506,147 +16370,7 @@
         <w:rPr>
           <w:lang w:val="de-DE"/>
         </w:rPr>
-        <w:t xml:space="preserve">: </w:t>
-      </w:r>
-      <w:proofErr w:type="spellStart"/>
-      <w:r>
-        <w:rPr>
-          <w:lang w:val="de-DE"/>
-        </w:rPr>
-        <w:t>Za</w:t>
-      </w:r>
-      <w:proofErr w:type="spellEnd"/>
-      <w:r>
-        <w:rPr>
-          <w:lang w:val="de-DE"/>
-        </w:rPr>
-        <w:t xml:space="preserve"> </w:t>
-      </w:r>
-      <w:proofErr w:type="spellStart"/>
-      <w:r>
-        <w:rPr>
-          <w:lang w:val="de-DE"/>
-        </w:rPr>
-        <w:t>vsako</w:t>
-      </w:r>
-      <w:proofErr w:type="spellEnd"/>
-      <w:r>
-        <w:rPr>
-          <w:lang w:val="de-DE"/>
-        </w:rPr>
-        <w:t xml:space="preserve"> </w:t>
-      </w:r>
-      <w:proofErr w:type="spellStart"/>
-      <w:r>
-        <w:rPr>
-          <w:lang w:val="de-DE"/>
-        </w:rPr>
-        <w:t>zahtevo</w:t>
-      </w:r>
-      <w:proofErr w:type="spellEnd"/>
-      <w:r>
-        <w:rPr>
-          <w:lang w:val="de-DE"/>
-        </w:rPr>
-        <w:t xml:space="preserve"> </w:t>
-      </w:r>
-      <w:proofErr w:type="spellStart"/>
-      <w:r>
-        <w:rPr>
-          <w:lang w:val="de-DE"/>
-        </w:rPr>
-        <w:t>tvori</w:t>
-      </w:r>
-      <w:proofErr w:type="spellEnd"/>
-      <w:r>
-        <w:rPr>
-          <w:lang w:val="de-DE"/>
-        </w:rPr>
-        <w:t xml:space="preserve"> </w:t>
-      </w:r>
-      <w:proofErr w:type="spellStart"/>
-      <w:r>
-        <w:rPr>
-          <w:lang w:val="de-DE"/>
-        </w:rPr>
-        <w:t>najmanj</w:t>
-      </w:r>
-      <w:proofErr w:type="spellEnd"/>
-      <w:r>
-        <w:rPr>
-          <w:lang w:val="de-DE"/>
-        </w:rPr>
-        <w:t xml:space="preserve"> en </w:t>
-      </w:r>
-      <w:proofErr w:type="spellStart"/>
-      <w:r>
-        <w:rPr>
-          <w:lang w:val="de-DE"/>
-        </w:rPr>
-        <w:t>testni</w:t>
-      </w:r>
-      <w:proofErr w:type="spellEnd"/>
-      <w:r>
-        <w:rPr>
-          <w:lang w:val="de-DE"/>
-        </w:rPr>
-        <w:t xml:space="preserve"> primer. </w:t>
-      </w:r>
-      <w:proofErr w:type="spellStart"/>
-      <w:r>
-        <w:rPr>
-          <w:lang w:val="de-DE"/>
-        </w:rPr>
-        <w:t>Vhodne</w:t>
-      </w:r>
-      <w:proofErr w:type="spellEnd"/>
-      <w:r>
-        <w:rPr>
-          <w:lang w:val="de-DE"/>
-        </w:rPr>
-        <w:t xml:space="preserve"> </w:t>
-      </w:r>
-      <w:proofErr w:type="spellStart"/>
-      <w:r>
-        <w:rPr>
-          <w:lang w:val="de-DE"/>
-        </w:rPr>
-        <w:t>podatke</w:t>
-      </w:r>
-      <w:proofErr w:type="spellEnd"/>
-      <w:r>
-        <w:rPr>
-          <w:lang w:val="de-DE"/>
-        </w:rPr>
-        <w:t xml:space="preserve"> si </w:t>
-      </w:r>
-      <w:proofErr w:type="spellStart"/>
-      <w:r>
-        <w:rPr>
-          <w:lang w:val="de-DE"/>
-        </w:rPr>
-        <w:t>poljubno</w:t>
-      </w:r>
-      <w:proofErr w:type="spellEnd"/>
-      <w:r>
-        <w:rPr>
-          <w:lang w:val="de-DE"/>
-        </w:rPr>
-        <w:t xml:space="preserve"> </w:t>
-      </w:r>
-      <w:proofErr w:type="spellStart"/>
-      <w:r>
-        <w:rPr>
-          <w:lang w:val="de-DE"/>
-        </w:rPr>
-        <w:t>izberi</w:t>
-      </w:r>
-      <w:proofErr w:type="spellEnd"/>
-      <w:r>
-        <w:rPr>
-          <w:lang w:val="de-DE"/>
-        </w:rPr>
-        <w:t>.</w:t>
+        <w:t>: Za vsako zahtevo tvori najmanj en testni primer. Vhodne podatke si poljubno izberi.</w:t>
       </w:r>
     </w:p>
     <w:p>
@@ -16677,13 +16401,8 @@
         </w:tabs>
         <w:ind w:left="1134" w:hanging="425"/>
       </w:pPr>
-      <w:proofErr w:type="spellStart"/>
       <w:r>
-        <w:t>Testirna</w:t>
-      </w:r>
-      <w:proofErr w:type="spellEnd"/>
-      <w:r>
-        <w:t xml:space="preserve"> strategija je izčrpana, ko preverimo prisotnost vsake zahteve v seznamu.</w:t>
+        <w:t>Testirna strategija je izčrpana, ko preverimo prisotnost vsake zahteve v seznamu.</w:t>
       </w:r>
     </w:p>
     <w:p>
@@ -16764,13 +16483,8 @@
         </w:tabs>
         <w:ind w:left="1134" w:hanging="425"/>
       </w:pPr>
-      <w:proofErr w:type="spellStart"/>
       <w:r>
-        <w:t>Testirni</w:t>
-      </w:r>
-      <w:proofErr w:type="spellEnd"/>
-      <w:r>
-        <w:t xml:space="preserve"> model je opis vhodne domene.</w:t>
+        <w:t>Testirni model je opis vhodne domene.</w:t>
       </w:r>
     </w:p>
     <w:p>
@@ -16838,13 +16552,8 @@
         </w:tabs>
         <w:ind w:left="1134" w:hanging="425"/>
       </w:pPr>
-      <w:proofErr w:type="spellStart"/>
       <w:r>
-        <w:t>Testirna</w:t>
-      </w:r>
-      <w:proofErr w:type="spellEnd"/>
-      <w:r>
-        <w:t xml:space="preserve"> strategija je izčrpana, ko smo pokrili vse neveljavne razrede v vhodni domeni. Zgornje število testnih primerov je enako številu neveljavnih razredov.</w:t>
+        <w:t>Testirna strategija je izčrpana, ko smo pokrili vse neveljavne razrede v vhodni domeni. Zgornje število testnih primerov je enako številu neveljavnih razredov.</w:t>
       </w:r>
     </w:p>
     <w:p/>
@@ -16919,13 +16628,8 @@
         </w:tabs>
         <w:ind w:left="1134" w:hanging="425"/>
       </w:pPr>
-      <w:proofErr w:type="spellStart"/>
       <w:r>
-        <w:t>Testirni</w:t>
-      </w:r>
-      <w:proofErr w:type="spellEnd"/>
-      <w:r>
-        <w:t xml:space="preserve"> model je seznam potencialnih nepravilnosti oziroma napak.</w:t>
+        <w:t>Testirni model je seznam potencialnih nepravilnosti oziroma napak.</w:t>
       </w:r>
     </w:p>
     <w:p>
@@ -16982,13 +16686,8 @@
         <w:ind w:left="1134" w:hanging="425"/>
         <w:jc w:val="both"/>
       </w:pPr>
-      <w:proofErr w:type="spellStart"/>
       <w:r>
-        <w:t>Testirna</w:t>
-      </w:r>
-      <w:proofErr w:type="spellEnd"/>
-      <w:r>
-        <w:t xml:space="preserve"> strategija je izčrpana, ko smo pokrili celoten seznam. Zgornje število testnih primerov je enako številu napak oziroma nepravilnosti v seznamu.</w:t>
+        <w:t>Testirna strategija je izčrpana, ko smo pokrili celoten seznam. Zgornje število testnih primerov je enako številu napak oziroma nepravilnosti v seznamu.</w:t>
       </w:r>
     </w:p>
     <w:p>
@@ -17057,13 +16756,8 @@
           <w:bCs/>
         </w:rPr>
       </w:pPr>
-      <w:proofErr w:type="spellStart"/>
       <w:r>
-        <w:t>Testirni</w:t>
-      </w:r>
-      <w:proofErr w:type="spellEnd"/>
-      <w:r>
-        <w:t xml:space="preserve"> model je vhodna in izhodna domena.</w:t>
+        <w:t>Testirni model je vhodna in izhodna domena.</w:t>
       </w:r>
     </w:p>
     <w:p>
@@ -17168,13 +16862,8 @@
       <w:bookmarkEnd w:id="30"/>
       <w:bookmarkEnd w:id="31"/>
       <w:bookmarkEnd w:id="32"/>
-      <w:proofErr w:type="spellStart"/>
       <w:r>
-        <w:t>Testirna</w:t>
-      </w:r>
-      <w:proofErr w:type="spellEnd"/>
-      <w:r>
-        <w:t xml:space="preserve"> strategija je izčrpana, ko smo uporabili vse meje.</w:t>
+        <w:t>Testirna strategija je izčrpana, ko smo uporabili vse meje.</w:t>
       </w:r>
     </w:p>
     <w:sectPr>
@@ -17264,7 +16953,7 @@
       <w:rPr>
         <w:noProof/>
       </w:rPr>
-      <w:t>8</w:t>
+      <w:t>1</w:t>
     </w:r>
     <w:r>
       <w:fldChar w:fldCharType="end"/>
@@ -19868,29 +19557,10 @@
 </file>
 
 <file path=customXml/item1.xml><?xml version="1.0" encoding="utf-8"?>
-<?mso-contentType ?>
-<FormTemplates xmlns="http://schemas.microsoft.com/sharepoint/v3/contenttype/forms">
-  <Display>DocumentLibraryForm</Display>
-  <Edit>DocumentLibraryForm</Edit>
-  <New>DocumentLibraryForm</New>
-</FormTemplates>
+<LongProperties xmlns="http://schemas.microsoft.com/office/2006/metadata/longProperties"/>
 </file>
 
 <file path=customXml/item2.xml><?xml version="1.0" encoding="utf-8"?>
-<p:properties xmlns:p="http://schemas.microsoft.com/office/2006/metadata/properties" xmlns:xsi="http://www.w3.org/2001/XMLSchema-instance" xmlns:pc="http://schemas.microsoft.com/office/infopath/2007/PartnerControls">
-  <documentManagement>
-    <SharedWithUsers xmlns="d9474e0e-7bf8-40d4-babd-7734ed49bf48">
-      <UserInfo>
-        <DisplayName>Peter Vicman</DisplayName>
-        <AccountId>8</AccountId>
-        <AccountType/>
-      </UserInfo>
-    </SharedWithUsers>
-  </documentManagement>
-</p:properties>
-</file>
-
-<file path=customXml/item3.xml><?xml version="1.0" encoding="utf-8"?>
 <ct:contentTypeSchema xmlns:ct="http://schemas.microsoft.com/office/2006/metadata/contentType" xmlns:ma="http://schemas.microsoft.com/office/2006/metadata/properties/metaAttributes" ct:_="" ma:_="" ma:contentTypeName="Dokument" ma:contentTypeID="0x010100848176D2AAE91F44B0FF055FAEA43FC6" ma:contentTypeVersion="1" ma:contentTypeDescription="Ustvari nov dokument." ma:contentTypeScope="" ma:versionID="827f82d863fac4dd6fd56199d66eb175">
   <xsd:schema xmlns:xsd="http://www.w3.org/2001/XMLSchema" xmlns:xs="http://www.w3.org/2001/XMLSchema" xmlns:p="http://schemas.microsoft.com/office/2006/metadata/properties" xmlns:ns3="d9474e0e-7bf8-40d4-babd-7734ed49bf48" targetNamespace="http://schemas.microsoft.com/office/2006/metadata/properties" ma:root="true" ma:fieldsID="cdb8cc7127714d533eb77d4a09cbc9e5" ns3:_="">
     <xsd:import namespace="d9474e0e-7bf8-40d4-babd-7734ed49bf48"/>
@@ -20030,8 +19700,27 @@
 </ct:contentTypeSchema>
 </file>
 
+<file path=customXml/item3.xml><?xml version="1.0" encoding="utf-8"?>
+<p:properties xmlns:p="http://schemas.microsoft.com/office/2006/metadata/properties" xmlns:xsi="http://www.w3.org/2001/XMLSchema-instance" xmlns:pc="http://schemas.microsoft.com/office/infopath/2007/PartnerControls">
+  <documentManagement>
+    <SharedWithUsers xmlns="d9474e0e-7bf8-40d4-babd-7734ed49bf48">
+      <UserInfo>
+        <DisplayName>Peter Vicman</DisplayName>
+        <AccountId>8</AccountId>
+        <AccountType/>
+      </UserInfo>
+    </SharedWithUsers>
+  </documentManagement>
+</p:properties>
+</file>
+
 <file path=customXml/item4.xml><?xml version="1.0" encoding="utf-8"?>
-<LongProperties xmlns="http://schemas.microsoft.com/office/2006/metadata/longProperties"/>
+<?mso-contentType ?>
+<FormTemplates xmlns="http://schemas.microsoft.com/sharepoint/v3/contenttype/forms">
+  <Display>DocumentLibraryForm</Display>
+  <Edit>DocumentLibraryForm</Edit>
+  <New>DocumentLibraryForm</New>
+</FormTemplates>
 </file>
 
 <file path=customXml/item5.xml><?xml version="1.0" encoding="utf-8"?>
@@ -20039,30 +19728,14 @@
 </file>
 
 <file path=customXml/itemProps1.xml><?xml version="1.0" encoding="utf-8"?>
-<ds:datastoreItem xmlns:ds="http://schemas.openxmlformats.org/officeDocument/2006/customXml" ds:itemID="{F18B1B81-0E2D-4C8C-8FD8-6545327C24D0}">
+<ds:datastoreItem xmlns:ds="http://schemas.openxmlformats.org/officeDocument/2006/customXml" ds:itemID="{B690E859-8736-4D7F-82E4-FD9DDA3C98A0}">
   <ds:schemaRefs>
-    <ds:schemaRef ds:uri="http://schemas.microsoft.com/sharepoint/v3/contenttype/forms"/>
+    <ds:schemaRef ds:uri="http://schemas.microsoft.com/office/2006/metadata/longProperties"/>
   </ds:schemaRefs>
 </ds:datastoreItem>
 </file>
 
 <file path=customXml/itemProps2.xml><?xml version="1.0" encoding="utf-8"?>
-<ds:datastoreItem xmlns:ds="http://schemas.openxmlformats.org/officeDocument/2006/customXml" ds:itemID="{708C1085-D345-4895-B4A7-081C4FAA6CC5}">
-  <ds:schemaRefs>
-    <ds:schemaRef ds:uri="http://schemas.microsoft.com/office/2006/documentManagement/types"/>
-    <ds:schemaRef ds:uri="http://schemas.microsoft.com/office/2006/metadata/properties"/>
-    <ds:schemaRef ds:uri="http://schemas.microsoft.com/office/infopath/2007/PartnerControls"/>
-    <ds:schemaRef ds:uri="http://schemas.openxmlformats.org/package/2006/metadata/core-properties"/>
-    <ds:schemaRef ds:uri="http://purl.org/dc/terms/"/>
-    <ds:schemaRef ds:uri="http://www.w3.org/XML/1998/namespace"/>
-    <ds:schemaRef ds:uri="http://purl.org/dc/dcmitype/"/>
-    <ds:schemaRef ds:uri="d9474e0e-7bf8-40d4-babd-7734ed49bf48"/>
-    <ds:schemaRef ds:uri="http://purl.org/dc/elements/1.1/"/>
-  </ds:schemaRefs>
-</ds:datastoreItem>
-</file>
-
-<file path=customXml/itemProps3.xml><?xml version="1.0" encoding="utf-8"?>
 <ds:datastoreItem xmlns:ds="http://schemas.openxmlformats.org/officeDocument/2006/customXml" ds:itemID="{B1ECC61C-A8DE-4340-911D-49B275506CEB}">
   <ds:schemaRefs>
     <ds:schemaRef ds:uri="http://schemas.microsoft.com/office/2006/metadata/contentType"/>
@@ -20080,16 +19753,26 @@
 </ds:datastoreItem>
 </file>
 
+<file path=customXml/itemProps3.xml><?xml version="1.0" encoding="utf-8"?>
+<ds:datastoreItem xmlns:ds="http://schemas.openxmlformats.org/officeDocument/2006/customXml" ds:itemID="{708C1085-D345-4895-B4A7-081C4FAA6CC5}">
+  <ds:schemaRefs>
+    <ds:schemaRef ds:uri="http://schemas.microsoft.com/office/2006/metadata/properties"/>
+    <ds:schemaRef ds:uri="http://schemas.microsoft.com/office/infopath/2007/PartnerControls"/>
+    <ds:schemaRef ds:uri="d9474e0e-7bf8-40d4-babd-7734ed49bf48"/>
+  </ds:schemaRefs>
+</ds:datastoreItem>
+</file>
+
 <file path=customXml/itemProps4.xml><?xml version="1.0" encoding="utf-8"?>
-<ds:datastoreItem xmlns:ds="http://schemas.openxmlformats.org/officeDocument/2006/customXml" ds:itemID="{B690E859-8736-4D7F-82E4-FD9DDA3C98A0}">
+<ds:datastoreItem xmlns:ds="http://schemas.openxmlformats.org/officeDocument/2006/customXml" ds:itemID="{F18B1B81-0E2D-4C8C-8FD8-6545327C24D0}">
   <ds:schemaRefs>
-    <ds:schemaRef ds:uri="http://schemas.microsoft.com/office/2006/metadata/longProperties"/>
+    <ds:schemaRef ds:uri="http://schemas.microsoft.com/sharepoint/v3/contenttype/forms"/>
   </ds:schemaRefs>
 </ds:datastoreItem>
 </file>
 
 <file path=customXml/itemProps5.xml><?xml version="1.0" encoding="utf-8"?>
-<ds:datastoreItem xmlns:ds="http://schemas.openxmlformats.org/officeDocument/2006/customXml" ds:itemID="{D10D035C-0B31-4182-8F30-7C2D05ADD9BE}">
+<ds:datastoreItem xmlns:ds="http://schemas.openxmlformats.org/officeDocument/2006/customXml" ds:itemID="{BC7FAF07-993E-4FDA-8D7F-93B625AD6508}">
   <ds:schemaRefs>
     <ds:schemaRef ds:uri="http://schemas.openxmlformats.org/officeDocument/2006/bibliography"/>
   </ds:schemaRefs>

</xml_diff>

<commit_message>
popravljena predloga za D" v formatu DOCX
</commit_message>
<xml_diff>
--- a/Projekt_Predloga_D1D2.docx
+++ b/Projekt_Predloga_D1D2.docx
@@ -36,7 +36,25 @@
                 <w:i/>
                 <w:iCs/>
               </w:rPr>
-              <w:t>Avtorji predloge: Tomaž Dogša, Brank</w:t>
+              <w:t xml:space="preserve">Avtorji predloge: Tomaž </w:t>
+            </w:r>
+            <w:proofErr w:type="spellStart"/>
+            <w:r>
+              <w:rPr>
+                <w:rFonts w:eastAsia="Arial" w:cs="Arial"/>
+                <w:i/>
+                <w:iCs/>
+              </w:rPr>
+              <w:t>Dogša</w:t>
+            </w:r>
+            <w:proofErr w:type="spellEnd"/>
+            <w:r>
+              <w:rPr>
+                <w:rFonts w:eastAsia="Arial" w:cs="Arial"/>
+                <w:i/>
+                <w:iCs/>
+              </w:rPr>
+              <w:t>, Brank</w:t>
             </w:r>
             <w:r>
               <w:rPr>
@@ -204,7 +222,15 @@
               </w:rPr>
             </w:pPr>
             <w:r>
-              <w:t xml:space="preserve">Dokument je prilagojen za uporabo v Word Online (del storitve </w:t>
+              <w:t xml:space="preserve">Dokument je prilagojen za uporabo v Word </w:t>
+            </w:r>
+            <w:proofErr w:type="spellStart"/>
+            <w:r>
+              <w:t>Online</w:t>
+            </w:r>
+            <w:proofErr w:type="spellEnd"/>
+            <w:r>
+              <w:t xml:space="preserve"> (del storitve </w:t>
             </w:r>
             <w:r>
               <w:rPr>
@@ -233,8 +259,6 @@
               </w:rPr>
               <w:t>Dokument je izdan pod licenco CC-BY-SA, Robert Meolic, 2016.</w:t>
             </w:r>
-            <w:bookmarkStart w:id="0" w:name="_GoBack"/>
-            <w:bookmarkEnd w:id="0"/>
           </w:p>
           <w:p>
             <w:pPr>
@@ -777,11 +801,11 @@
         <w:lastRenderedPageBreak/>
         <w:t xml:space="preserve"> </w:t>
       </w:r>
-      <w:bookmarkStart w:id="1" w:name="_Ref7420756"/>
+      <w:bookmarkStart w:id="0" w:name="_Ref7420756"/>
       <w:r>
         <w:t>Naročnikove zahteve</w:t>
       </w:r>
-      <w:bookmarkEnd w:id="1"/>
+      <w:bookmarkEnd w:id="0"/>
     </w:p>
     <w:p/>
     <w:tbl>
@@ -927,12 +951,12 @@
       <w:pPr>
         <w:pStyle w:val="Naslov1"/>
       </w:pPr>
-      <w:bookmarkStart w:id="2" w:name="_Ref7420691"/>
+      <w:bookmarkStart w:id="1" w:name="_Ref7420691"/>
       <w:r>
         <w:lastRenderedPageBreak/>
         <w:t>Plan projekta</w:t>
       </w:r>
-      <w:bookmarkEnd w:id="2"/>
+      <w:bookmarkEnd w:id="1"/>
     </w:p>
     <w:p>
       <w:pPr>
@@ -1182,7 +1206,15 @@
         <w:pStyle w:val="Naslov3"/>
       </w:pPr>
       <w:r>
-        <w:t>Omejitve (operacijski sistem, aparaturna oprema, standardi...)</w:t>
+        <w:t xml:space="preserve">Omejitve (operacijski sistem, </w:t>
+      </w:r>
+      <w:proofErr w:type="spellStart"/>
+      <w:r>
+        <w:t>aparaturna</w:t>
+      </w:r>
+      <w:proofErr w:type="spellEnd"/>
+      <w:r>
+        <w:t xml:space="preserve"> oprema, standardi...)</w:t>
       </w:r>
     </w:p>
     <w:p>
@@ -1505,6 +1537,9 @@
       </w:r>
     </w:p>
     <w:p>
+      <w:pPr>
+        <w:jc w:val="both"/>
+      </w:pPr>
       <w:r>
         <w:t>Program v2.0 bomo preverili s pregledom izvorne kode (stil kodiranja, skladnost s standardom) in testiranjem. Pripravljeni bodo določeni testni vzorci in postopki, ki jih bo natančneje definiral dokument Testni primeri. Preverjanje izvaja preverjevalec. Po preverjanju se izpolnijo pisna poročila o najdenih neustreznostih. Izvedejo se vsi testi (regresijsko testiranje).</w:t>
       </w:r>
@@ -1620,7 +1655,15 @@
       </w:pPr>
       <w:r>
         <w:lastRenderedPageBreak/>
-        <w:t>Naloge in rezultirajoči d</w:t>
+        <w:t xml:space="preserve">Naloge in </w:t>
+      </w:r>
+      <w:proofErr w:type="spellStart"/>
+      <w:r>
+        <w:t>rezultirajoči</w:t>
+      </w:r>
+      <w:proofErr w:type="spellEnd"/>
+      <w:r>
+        <w:t xml:space="preserve"> d</w:t>
       </w:r>
       <w:r>
         <w:t>okumenti (izbran razvojni model</w:t>
@@ -5324,7 +5367,29 @@
                 <w:sz w:val="18"/>
                 <w:szCs w:val="18"/>
               </w:rPr>
-              <w:t>Izdelava kompletne  kompletne dokumentacije</w:t>
+              <w:t xml:space="preserve">Izdelava kompletne  </w:t>
+            </w:r>
+            <w:proofErr w:type="spellStart"/>
+            <w:r>
+              <w:rPr>
+                <w:rFonts w:eastAsia="Arial" w:cs="Arial"/>
+                <w:b/>
+                <w:bCs/>
+                <w:sz w:val="18"/>
+                <w:szCs w:val="18"/>
+              </w:rPr>
+              <w:t>kompletne</w:t>
+            </w:r>
+            <w:proofErr w:type="spellEnd"/>
+            <w:r>
+              <w:rPr>
+                <w:rFonts w:eastAsia="Arial" w:cs="Arial"/>
+                <w:b/>
+                <w:bCs/>
+                <w:sz w:val="18"/>
+                <w:szCs w:val="18"/>
+              </w:rPr>
+              <w:t xml:space="preserve"> dokumentacije</w:t>
             </w:r>
           </w:p>
         </w:tc>
@@ -5486,186 +5551,6 @@
                 <w:szCs w:val="18"/>
               </w:rPr>
               <w:t>A9</w:t>
-            </w:r>
-          </w:p>
-        </w:tc>
-        <w:tc>
-          <w:tcPr>
-            <w:tcW w:w="2596" w:type="dxa"/>
-          </w:tcPr>
-          <w:p>
-            <w:pPr>
-              <w:jc w:val="center"/>
-              <w:rPr>
-                <w:rFonts w:cs="Arial"/>
-                <w:b/>
-                <w:bCs/>
-                <w:sz w:val="18"/>
-                <w:szCs w:val="18"/>
-              </w:rPr>
-            </w:pPr>
-            <w:r>
-              <w:rPr>
-                <w:rFonts w:eastAsia="Arial" w:cs="Arial"/>
-                <w:b/>
-                <w:bCs/>
-                <w:sz w:val="18"/>
-                <w:szCs w:val="18"/>
-              </w:rPr>
-              <w:t>Pregled izvorne kode programa</w:t>
-            </w:r>
-          </w:p>
-        </w:tc>
-        <w:tc>
-          <w:tcPr>
-            <w:tcW w:w="851" w:type="dxa"/>
-          </w:tcPr>
-          <w:p>
-            <w:pPr>
-              <w:jc w:val="center"/>
-              <w:rPr>
-                <w:rFonts w:cs="Arial"/>
-                <w:sz w:val="18"/>
-                <w:szCs w:val="18"/>
-              </w:rPr>
-            </w:pPr>
-          </w:p>
-        </w:tc>
-        <w:tc>
-          <w:tcPr>
-            <w:tcW w:w="1032" w:type="dxa"/>
-          </w:tcPr>
-          <w:p>
-            <w:pPr>
-              <w:jc w:val="center"/>
-              <w:rPr>
-                <w:rFonts w:cs="Arial"/>
-                <w:sz w:val="18"/>
-                <w:szCs w:val="18"/>
-              </w:rPr>
-            </w:pPr>
-          </w:p>
-        </w:tc>
-        <w:tc>
-          <w:tcPr>
-            <w:tcW w:w="889" w:type="dxa"/>
-          </w:tcPr>
-          <w:p>
-            <w:pPr>
-              <w:jc w:val="center"/>
-              <w:rPr>
-                <w:rFonts w:cs="Arial"/>
-                <w:sz w:val="18"/>
-                <w:szCs w:val="18"/>
-              </w:rPr>
-            </w:pPr>
-          </w:p>
-        </w:tc>
-        <w:tc>
-          <w:tcPr>
-            <w:tcW w:w="919" w:type="dxa"/>
-          </w:tcPr>
-          <w:p>
-            <w:pPr>
-              <w:jc w:val="center"/>
-              <w:rPr>
-                <w:rFonts w:cs="Arial"/>
-                <w:sz w:val="18"/>
-                <w:szCs w:val="18"/>
-              </w:rPr>
-            </w:pPr>
-          </w:p>
-        </w:tc>
-        <w:tc>
-          <w:tcPr>
-            <w:tcW w:w="874" w:type="dxa"/>
-          </w:tcPr>
-          <w:p>
-            <w:pPr>
-              <w:jc w:val="center"/>
-              <w:rPr>
-                <w:rFonts w:cs="Arial"/>
-                <w:sz w:val="18"/>
-                <w:szCs w:val="18"/>
-              </w:rPr>
-            </w:pPr>
-          </w:p>
-        </w:tc>
-        <w:tc>
-          <w:tcPr>
-            <w:tcW w:w="1129" w:type="dxa"/>
-          </w:tcPr>
-          <w:p>
-            <w:pPr>
-              <w:jc w:val="center"/>
-              <w:rPr>
-                <w:rFonts w:cs="Arial"/>
-                <w:sz w:val="18"/>
-                <w:szCs w:val="18"/>
-              </w:rPr>
-            </w:pPr>
-          </w:p>
-        </w:tc>
-        <w:tc>
-          <w:tcPr>
-            <w:tcW w:w="1459" w:type="dxa"/>
-          </w:tcPr>
-          <w:p>
-            <w:pPr>
-              <w:jc w:val="center"/>
-              <w:rPr>
-                <w:rFonts w:cs="Arial"/>
-                <w:sz w:val="18"/>
-                <w:szCs w:val="18"/>
-              </w:rPr>
-            </w:pPr>
-          </w:p>
-        </w:tc>
-        <w:tc>
-          <w:tcPr>
-            <w:tcW w:w="1474" w:type="dxa"/>
-          </w:tcPr>
-          <w:p>
-            <w:pPr>
-              <w:jc w:val="center"/>
-              <w:rPr>
-                <w:rFonts w:cs="Arial"/>
-                <w:sz w:val="18"/>
-                <w:szCs w:val="18"/>
-              </w:rPr>
-            </w:pPr>
-          </w:p>
-        </w:tc>
-      </w:tr>
-      <w:tr>
-        <w:trPr>
-          <w:cantSplit/>
-          <w:jc w:val="center"/>
-        </w:trPr>
-        <w:tc>
-          <w:tcPr>
-            <w:tcW w:w="376" w:type="dxa"/>
-          </w:tcPr>
-          <w:p>
-            <w:pPr>
-              <w:jc w:val="center"/>
-              <w:rPr>
-                <w:rFonts w:cs="Arial"/>
-                <w:b/>
-                <w:bCs/>
-                <w:sz w:val="18"/>
-                <w:szCs w:val="18"/>
-              </w:rPr>
-            </w:pPr>
-            <w:r>
-              <w:rPr>
-                <w:rFonts w:eastAsia="Arial" w:cs="Arial"/>
-                <w:b/>
-                <w:bCs/>
-                <w:sz w:val="18"/>
-                <w:szCs w:val="18"/>
-              </w:rPr>
-              <w:t>A10</w:t>
             </w:r>
           </w:p>
         </w:tc>
@@ -6359,7 +6244,7 @@
               </w:numPr>
             </w:pPr>
             <w:r>
-              <w:t>planiranje projekta</w:t>
+              <w:t>načrtovanje testnih primerov</w:t>
             </w:r>
           </w:p>
           <w:p>
@@ -6368,64 +6253,10 @@
                 <w:ilvl w:val="0"/>
                 <w:numId w:val="2"/>
               </w:numPr>
-            </w:pPr>
-            <w:r>
-              <w:t>analiza zahtev</w:t>
-            </w:r>
-          </w:p>
-          <w:p>
-            <w:pPr>
-              <w:numPr>
-                <w:ilvl w:val="0"/>
-                <w:numId w:val="2"/>
-              </w:numPr>
-            </w:pPr>
-            <w:r>
-              <w:t>načrtovanje</w:t>
-            </w:r>
-          </w:p>
-          <w:p>
-            <w:pPr>
-              <w:numPr>
-                <w:ilvl w:val="0"/>
-                <w:numId w:val="2"/>
-              </w:numPr>
-            </w:pPr>
-            <w:r>
-              <w:t>načrtovanje testnih primerov</w:t>
-            </w:r>
-          </w:p>
-          <w:p>
-            <w:pPr>
-              <w:numPr>
-                <w:ilvl w:val="0"/>
-                <w:numId w:val="2"/>
-              </w:numPr>
+              <w:jc w:val="both"/>
             </w:pPr>
             <w:r>
               <w:t>testiranje</w:t>
-            </w:r>
-          </w:p>
-          <w:p>
-            <w:pPr>
-              <w:numPr>
-                <w:ilvl w:val="0"/>
-                <w:numId w:val="2"/>
-              </w:numPr>
-            </w:pPr>
-            <w:r>
-              <w:t>izdelava uporabniškega priročnika</w:t>
-            </w:r>
-          </w:p>
-          <w:p>
-            <w:pPr>
-              <w:numPr>
-                <w:ilvl w:val="0"/>
-                <w:numId w:val="2"/>
-              </w:numPr>
-            </w:pPr>
-            <w:r>
-              <w:t>prevzem</w:t>
             </w:r>
           </w:p>
         </w:tc>
@@ -6440,12 +6271,6 @@
             </w:pPr>
             <w:r>
               <w:t xml:space="preserve">preverjevalec </w:t>
-            </w:r>
-            <w:r>
-              <w:br/>
-            </w:r>
-            <w:r>
-              <w:t>(vodja projekta)</w:t>
             </w:r>
           </w:p>
         </w:tc>
@@ -6575,9 +6400,11 @@
             <w:pPr>
               <w:jc w:val="center"/>
             </w:pPr>
+            <w:proofErr w:type="spellStart"/>
             <w:r>
               <w:t>razvojnik</w:t>
             </w:r>
+            <w:proofErr w:type="spellEnd"/>
           </w:p>
         </w:tc>
       </w:tr>
@@ -11378,7 +11205,7 @@
               <w:rPr>
                 <w:rFonts w:eastAsia="Arial" w:cs="Arial"/>
               </w:rPr>
-              <w:t>Pregled izvorne kode programa</w:t>
+              <w:t>Prevzem</w:t>
             </w:r>
           </w:p>
         </w:tc>
@@ -11788,419 +11615,821 @@
                 <w:rFonts w:cs="Arial"/>
               </w:rPr>
             </w:pPr>
+          </w:p>
+        </w:tc>
+        <w:tc>
+          <w:tcPr>
+            <w:tcW w:w="4609" w:type="dxa"/>
+          </w:tcPr>
+          <w:p>
+            <w:pPr>
+              <w:ind w:firstLine="57"/>
+              <w:jc w:val="center"/>
+              <w:rPr>
+                <w:rFonts w:cs="Arial"/>
+                <w:b/>
+                <w:bCs/>
+              </w:rPr>
+            </w:pPr>
             <w:r>
               <w:rPr>
                 <w:rFonts w:eastAsia="Arial" w:cs="Arial"/>
-              </w:rPr>
-              <w:t>A10</w:t>
-            </w:r>
-          </w:p>
-        </w:tc>
-        <w:tc>
-          <w:tcPr>
-            <w:tcW w:w="4609" w:type="dxa"/>
-          </w:tcPr>
-          <w:p>
-            <w:pPr>
-              <w:ind w:firstLine="57"/>
-              <w:rPr>
-                <w:rFonts w:cs="Arial"/>
-              </w:rPr>
-            </w:pPr>
-            <w:r>
-              <w:rPr>
-                <w:rFonts w:eastAsia="Arial" w:cs="Arial"/>
-              </w:rPr>
-              <w:t>Prevzem</w:t>
-            </w:r>
-          </w:p>
-        </w:tc>
-        <w:tc>
-          <w:tcPr>
-            <w:tcW w:w="284" w:type="dxa"/>
-          </w:tcPr>
-          <w:p>
-            <w:pPr>
-              <w:jc w:val="center"/>
-              <w:rPr>
-                <w:rFonts w:cs="Arial"/>
-              </w:rPr>
-            </w:pPr>
-          </w:p>
-        </w:tc>
-        <w:tc>
-          <w:tcPr>
-            <w:tcW w:w="284" w:type="dxa"/>
-          </w:tcPr>
-          <w:p>
-            <w:pPr>
-              <w:jc w:val="center"/>
-              <w:rPr>
-                <w:rFonts w:cs="Arial"/>
-              </w:rPr>
-            </w:pPr>
-          </w:p>
-        </w:tc>
-        <w:tc>
-          <w:tcPr>
-            <w:tcW w:w="284" w:type="dxa"/>
-          </w:tcPr>
-          <w:p>
-            <w:pPr>
-              <w:jc w:val="center"/>
-              <w:rPr>
-                <w:rFonts w:cs="Arial"/>
-              </w:rPr>
-            </w:pPr>
-          </w:p>
-        </w:tc>
-        <w:tc>
-          <w:tcPr>
-            <w:tcW w:w="284" w:type="dxa"/>
-          </w:tcPr>
-          <w:p>
-            <w:pPr>
-              <w:jc w:val="center"/>
-              <w:rPr>
-                <w:rFonts w:cs="Arial"/>
-              </w:rPr>
-            </w:pPr>
-          </w:p>
-        </w:tc>
-        <w:tc>
-          <w:tcPr>
-            <w:tcW w:w="284" w:type="dxa"/>
-          </w:tcPr>
-          <w:p>
-            <w:pPr>
-              <w:jc w:val="center"/>
-              <w:rPr>
-                <w:rFonts w:cs="Arial"/>
-              </w:rPr>
-            </w:pPr>
-          </w:p>
-        </w:tc>
-        <w:tc>
-          <w:tcPr>
-            <w:tcW w:w="284" w:type="dxa"/>
-          </w:tcPr>
-          <w:p>
-            <w:pPr>
-              <w:jc w:val="center"/>
-              <w:rPr>
-                <w:rFonts w:cs="Arial"/>
-              </w:rPr>
-            </w:pPr>
-          </w:p>
-        </w:tc>
-        <w:tc>
-          <w:tcPr>
-            <w:tcW w:w="284" w:type="dxa"/>
-          </w:tcPr>
-          <w:p>
-            <w:pPr>
-              <w:jc w:val="center"/>
-              <w:rPr>
-                <w:rFonts w:cs="Arial"/>
-              </w:rPr>
-            </w:pPr>
-          </w:p>
-        </w:tc>
-        <w:tc>
-          <w:tcPr>
-            <w:tcW w:w="284" w:type="dxa"/>
-          </w:tcPr>
-          <w:p>
-            <w:pPr>
-              <w:jc w:val="center"/>
-              <w:rPr>
-                <w:rFonts w:cs="Arial"/>
-              </w:rPr>
-            </w:pPr>
-          </w:p>
-        </w:tc>
-        <w:tc>
-          <w:tcPr>
-            <w:tcW w:w="284" w:type="dxa"/>
-          </w:tcPr>
-          <w:p>
-            <w:pPr>
-              <w:jc w:val="center"/>
-              <w:rPr>
-                <w:rFonts w:cs="Arial"/>
-              </w:rPr>
-            </w:pPr>
-          </w:p>
-        </w:tc>
-        <w:tc>
-          <w:tcPr>
-            <w:tcW w:w="284" w:type="dxa"/>
-          </w:tcPr>
-          <w:p>
-            <w:pPr>
-              <w:jc w:val="center"/>
-              <w:rPr>
-                <w:rFonts w:cs="Arial"/>
-              </w:rPr>
-            </w:pPr>
-          </w:p>
-        </w:tc>
-        <w:tc>
-          <w:tcPr>
-            <w:tcW w:w="284" w:type="dxa"/>
-          </w:tcPr>
-          <w:p>
-            <w:pPr>
-              <w:jc w:val="center"/>
-              <w:rPr>
-                <w:rFonts w:cs="Arial"/>
-              </w:rPr>
-            </w:pPr>
-          </w:p>
-        </w:tc>
-        <w:tc>
-          <w:tcPr>
-            <w:tcW w:w="284" w:type="dxa"/>
-          </w:tcPr>
-          <w:p>
-            <w:pPr>
-              <w:jc w:val="center"/>
-              <w:rPr>
-                <w:rFonts w:cs="Arial"/>
-              </w:rPr>
-            </w:pPr>
-          </w:p>
-        </w:tc>
-        <w:tc>
-          <w:tcPr>
-            <w:tcW w:w="284" w:type="dxa"/>
-          </w:tcPr>
-          <w:p>
-            <w:pPr>
-              <w:jc w:val="center"/>
-              <w:rPr>
-                <w:rFonts w:cs="Arial"/>
-              </w:rPr>
-            </w:pPr>
-          </w:p>
-        </w:tc>
-        <w:tc>
-          <w:tcPr>
-            <w:tcW w:w="284" w:type="dxa"/>
-          </w:tcPr>
-          <w:p>
-            <w:pPr>
-              <w:jc w:val="center"/>
-              <w:rPr>
-                <w:rFonts w:cs="Arial"/>
-              </w:rPr>
-            </w:pPr>
-          </w:p>
-        </w:tc>
-        <w:tc>
-          <w:tcPr>
-            <w:tcW w:w="284" w:type="dxa"/>
-          </w:tcPr>
-          <w:p>
-            <w:pPr>
-              <w:jc w:val="center"/>
-              <w:rPr>
-                <w:rFonts w:cs="Arial"/>
-              </w:rPr>
-            </w:pPr>
-          </w:p>
-        </w:tc>
-        <w:tc>
-          <w:tcPr>
-            <w:tcW w:w="284" w:type="dxa"/>
-          </w:tcPr>
-          <w:p>
-            <w:pPr>
-              <w:jc w:val="center"/>
-              <w:rPr>
-                <w:rFonts w:cs="Arial"/>
-              </w:rPr>
-            </w:pPr>
-          </w:p>
-        </w:tc>
-        <w:tc>
-          <w:tcPr>
-            <w:tcW w:w="284" w:type="dxa"/>
-          </w:tcPr>
-          <w:p>
-            <w:pPr>
-              <w:jc w:val="center"/>
-              <w:rPr>
-                <w:rFonts w:cs="Arial"/>
-              </w:rPr>
-            </w:pPr>
-          </w:p>
-        </w:tc>
-        <w:tc>
-          <w:tcPr>
-            <w:tcW w:w="284" w:type="dxa"/>
-          </w:tcPr>
-          <w:p>
-            <w:pPr>
-              <w:jc w:val="center"/>
-              <w:rPr>
-                <w:rFonts w:cs="Arial"/>
-              </w:rPr>
-            </w:pPr>
-          </w:p>
-        </w:tc>
-        <w:tc>
-          <w:tcPr>
-            <w:tcW w:w="284" w:type="dxa"/>
-          </w:tcPr>
-          <w:p>
-            <w:pPr>
-              <w:jc w:val="center"/>
-              <w:rPr>
-                <w:rFonts w:cs="Arial"/>
-              </w:rPr>
-            </w:pPr>
-          </w:p>
-        </w:tc>
-        <w:tc>
-          <w:tcPr>
-            <w:tcW w:w="284" w:type="dxa"/>
-          </w:tcPr>
-          <w:p>
-            <w:pPr>
-              <w:jc w:val="center"/>
-              <w:rPr>
-                <w:rFonts w:cs="Arial"/>
-              </w:rPr>
-            </w:pPr>
-          </w:p>
-        </w:tc>
-        <w:tc>
-          <w:tcPr>
-            <w:tcW w:w="284" w:type="dxa"/>
-          </w:tcPr>
-          <w:p>
-            <w:pPr>
-              <w:jc w:val="center"/>
-              <w:rPr>
-                <w:rFonts w:cs="Arial"/>
-              </w:rPr>
-            </w:pPr>
-          </w:p>
-        </w:tc>
-        <w:tc>
-          <w:tcPr>
-            <w:tcW w:w="284" w:type="dxa"/>
-          </w:tcPr>
-          <w:p>
-            <w:pPr>
-              <w:jc w:val="center"/>
-              <w:rPr>
-                <w:rFonts w:cs="Arial"/>
-              </w:rPr>
-            </w:pPr>
-          </w:p>
-        </w:tc>
-        <w:tc>
-          <w:tcPr>
-            <w:tcW w:w="284" w:type="dxa"/>
-          </w:tcPr>
-          <w:p>
-            <w:pPr>
-              <w:jc w:val="center"/>
-              <w:rPr>
-                <w:rFonts w:cs="Arial"/>
-              </w:rPr>
-            </w:pPr>
-          </w:p>
-        </w:tc>
-        <w:tc>
-          <w:tcPr>
-            <w:tcW w:w="284" w:type="dxa"/>
-          </w:tcPr>
-          <w:p>
-            <w:pPr>
-              <w:jc w:val="center"/>
-              <w:rPr>
-                <w:rFonts w:cs="Arial"/>
-              </w:rPr>
-            </w:pPr>
-          </w:p>
-        </w:tc>
-        <w:tc>
-          <w:tcPr>
-            <w:tcW w:w="284" w:type="dxa"/>
-          </w:tcPr>
-          <w:p>
-            <w:pPr>
-              <w:jc w:val="center"/>
-              <w:rPr>
-                <w:rFonts w:cs="Arial"/>
-              </w:rPr>
-            </w:pPr>
-          </w:p>
-        </w:tc>
-        <w:tc>
-          <w:tcPr>
-            <w:tcW w:w="284" w:type="dxa"/>
-          </w:tcPr>
-          <w:p>
-            <w:pPr>
-              <w:jc w:val="center"/>
-              <w:rPr>
-                <w:rFonts w:cs="Arial"/>
-              </w:rPr>
-            </w:pPr>
-          </w:p>
-        </w:tc>
-        <w:tc>
-          <w:tcPr>
-            <w:tcW w:w="284" w:type="dxa"/>
-          </w:tcPr>
-          <w:p>
-            <w:pPr>
-              <w:jc w:val="center"/>
-              <w:rPr>
-                <w:rFonts w:cs="Arial"/>
-              </w:rPr>
-            </w:pPr>
-          </w:p>
-        </w:tc>
-        <w:tc>
-          <w:tcPr>
-            <w:tcW w:w="284" w:type="dxa"/>
-          </w:tcPr>
-          <w:p>
-            <w:pPr>
-              <w:jc w:val="center"/>
-              <w:rPr>
-                <w:rFonts w:cs="Arial"/>
-              </w:rPr>
-            </w:pPr>
-          </w:p>
-        </w:tc>
-        <w:tc>
-          <w:tcPr>
-            <w:tcW w:w="284" w:type="dxa"/>
-          </w:tcPr>
-          <w:p>
-            <w:pPr>
-              <w:jc w:val="center"/>
-              <w:rPr>
-                <w:rFonts w:cs="Arial"/>
-              </w:rPr>
-            </w:pPr>
-          </w:p>
-        </w:tc>
-        <w:tc>
-          <w:tcPr>
-            <w:tcW w:w="284" w:type="dxa"/>
-          </w:tcPr>
-          <w:p>
-            <w:pPr>
-              <w:jc w:val="center"/>
-              <w:rPr>
-                <w:rFonts w:cs="Arial"/>
+                <w:b/>
+                <w:bCs/>
+              </w:rPr>
+              <w:t>DOKUMENT (skrajni rok)</w:t>
+            </w:r>
+          </w:p>
+        </w:tc>
+        <w:tc>
+          <w:tcPr>
+            <w:tcW w:w="284" w:type="dxa"/>
+          </w:tcPr>
+          <w:p>
+            <w:pPr>
+              <w:jc w:val="center"/>
+              <w:rPr>
+                <w:rFonts w:cs="Arial"/>
+                <w:b/>
+                <w:bCs/>
+              </w:rPr>
+            </w:pPr>
+            <w:r>
+              <w:rPr>
+                <w:b/>
+                <w:bCs/>
+              </w:rPr>
+              <w:t>1</w:t>
+            </w:r>
+          </w:p>
+        </w:tc>
+        <w:tc>
+          <w:tcPr>
+            <w:tcW w:w="284" w:type="dxa"/>
+          </w:tcPr>
+          <w:p>
+            <w:pPr>
+              <w:jc w:val="center"/>
+              <w:rPr>
+                <w:rFonts w:cs="Arial"/>
+                <w:b/>
+                <w:bCs/>
+              </w:rPr>
+            </w:pPr>
+            <w:r>
+              <w:rPr>
+                <w:b/>
+                <w:bCs/>
+              </w:rPr>
+              <w:t>1</w:t>
+            </w:r>
+            <w:r>
+              <w:br/>
+            </w:r>
+            <w:r>
+              <w:rPr>
+                <w:b/>
+                <w:bCs/>
+              </w:rPr>
+              <w:t>2</w:t>
+            </w:r>
+          </w:p>
+        </w:tc>
+        <w:tc>
+          <w:tcPr>
+            <w:tcW w:w="284" w:type="dxa"/>
+          </w:tcPr>
+          <w:p>
+            <w:pPr>
+              <w:jc w:val="center"/>
+              <w:rPr>
+                <w:rFonts w:cs="Arial"/>
+                <w:b/>
+                <w:bCs/>
+              </w:rPr>
+            </w:pPr>
+            <w:r>
+              <w:rPr>
+                <w:b/>
+                <w:bCs/>
+              </w:rPr>
+              <w:t>2</w:t>
+            </w:r>
+          </w:p>
+        </w:tc>
+        <w:tc>
+          <w:tcPr>
+            <w:tcW w:w="284" w:type="dxa"/>
+          </w:tcPr>
+          <w:p>
+            <w:pPr>
+              <w:jc w:val="center"/>
+              <w:rPr>
+                <w:rFonts w:cs="Arial"/>
+                <w:b/>
+                <w:bCs/>
+              </w:rPr>
+            </w:pPr>
+            <w:r>
+              <w:rPr>
+                <w:b/>
+                <w:bCs/>
+              </w:rPr>
+              <w:t>2</w:t>
+            </w:r>
+            <w:r>
+              <w:br/>
+            </w:r>
+            <w:r>
+              <w:rPr>
+                <w:b/>
+                <w:bCs/>
+              </w:rPr>
+              <w:t>3</w:t>
+            </w:r>
+          </w:p>
+        </w:tc>
+        <w:tc>
+          <w:tcPr>
+            <w:tcW w:w="284" w:type="dxa"/>
+          </w:tcPr>
+          <w:p>
+            <w:pPr>
+              <w:jc w:val="center"/>
+              <w:rPr>
+                <w:rFonts w:cs="Arial"/>
+                <w:b/>
+                <w:bCs/>
+              </w:rPr>
+            </w:pPr>
+            <w:r>
+              <w:rPr>
+                <w:b/>
+                <w:bCs/>
+              </w:rPr>
+              <w:t>3</w:t>
+            </w:r>
+          </w:p>
+        </w:tc>
+        <w:tc>
+          <w:tcPr>
+            <w:tcW w:w="284" w:type="dxa"/>
+          </w:tcPr>
+          <w:p>
+            <w:pPr>
+              <w:jc w:val="center"/>
+              <w:rPr>
+                <w:rFonts w:cs="Arial"/>
+                <w:b/>
+                <w:bCs/>
+              </w:rPr>
+            </w:pPr>
+            <w:r>
+              <w:rPr>
+                <w:b/>
+                <w:bCs/>
+              </w:rPr>
+              <w:t>3</w:t>
+            </w:r>
+            <w:r>
+              <w:br/>
+            </w:r>
+            <w:r>
+              <w:rPr>
+                <w:b/>
+                <w:bCs/>
+              </w:rPr>
+              <w:t>4</w:t>
+            </w:r>
+          </w:p>
+        </w:tc>
+        <w:tc>
+          <w:tcPr>
+            <w:tcW w:w="284" w:type="dxa"/>
+          </w:tcPr>
+          <w:p>
+            <w:pPr>
+              <w:jc w:val="center"/>
+              <w:rPr>
+                <w:rFonts w:cs="Arial"/>
+                <w:b/>
+                <w:bCs/>
+              </w:rPr>
+            </w:pPr>
+            <w:r>
+              <w:rPr>
+                <w:b/>
+                <w:bCs/>
+              </w:rPr>
+              <w:t>4</w:t>
+            </w:r>
+          </w:p>
+        </w:tc>
+        <w:tc>
+          <w:tcPr>
+            <w:tcW w:w="284" w:type="dxa"/>
+          </w:tcPr>
+          <w:p>
+            <w:pPr>
+              <w:jc w:val="center"/>
+              <w:rPr>
+                <w:rFonts w:cs="Arial"/>
+                <w:b/>
+                <w:bCs/>
+              </w:rPr>
+            </w:pPr>
+            <w:r>
+              <w:rPr>
+                <w:b/>
+                <w:bCs/>
+              </w:rPr>
+              <w:t>4</w:t>
+            </w:r>
+            <w:r>
+              <w:br/>
+            </w:r>
+            <w:r>
+              <w:rPr>
+                <w:b/>
+                <w:bCs/>
+              </w:rPr>
+              <w:t>5</w:t>
+            </w:r>
+          </w:p>
+        </w:tc>
+        <w:tc>
+          <w:tcPr>
+            <w:tcW w:w="284" w:type="dxa"/>
+          </w:tcPr>
+          <w:p>
+            <w:pPr>
+              <w:jc w:val="center"/>
+              <w:rPr>
+                <w:rFonts w:cs="Arial"/>
+                <w:b/>
+                <w:bCs/>
+              </w:rPr>
+            </w:pPr>
+            <w:r>
+              <w:rPr>
+                <w:b/>
+                <w:bCs/>
+              </w:rPr>
+              <w:t>5</w:t>
+            </w:r>
+          </w:p>
+        </w:tc>
+        <w:tc>
+          <w:tcPr>
+            <w:tcW w:w="284" w:type="dxa"/>
+          </w:tcPr>
+          <w:p>
+            <w:pPr>
+              <w:jc w:val="center"/>
+              <w:rPr>
+                <w:rFonts w:cs="Arial"/>
+                <w:b/>
+                <w:bCs/>
+              </w:rPr>
+            </w:pPr>
+            <w:r>
+              <w:rPr>
+                <w:b/>
+                <w:bCs/>
+              </w:rPr>
+              <w:t>5</w:t>
+            </w:r>
+            <w:r>
+              <w:br/>
+            </w:r>
+            <w:r>
+              <w:rPr>
+                <w:b/>
+                <w:bCs/>
+              </w:rPr>
+              <w:t>6</w:t>
+            </w:r>
+          </w:p>
+        </w:tc>
+        <w:tc>
+          <w:tcPr>
+            <w:tcW w:w="284" w:type="dxa"/>
+          </w:tcPr>
+          <w:p>
+            <w:pPr>
+              <w:jc w:val="center"/>
+              <w:rPr>
+                <w:rFonts w:cs="Arial"/>
+                <w:b/>
+                <w:bCs/>
+              </w:rPr>
+            </w:pPr>
+            <w:r>
+              <w:rPr>
+                <w:b/>
+                <w:bCs/>
+              </w:rPr>
+              <w:t>6</w:t>
+            </w:r>
+          </w:p>
+        </w:tc>
+        <w:tc>
+          <w:tcPr>
+            <w:tcW w:w="284" w:type="dxa"/>
+          </w:tcPr>
+          <w:p>
+            <w:pPr>
+              <w:jc w:val="center"/>
+              <w:rPr>
+                <w:rFonts w:cs="Arial"/>
+                <w:b/>
+                <w:bCs/>
+              </w:rPr>
+            </w:pPr>
+            <w:r>
+              <w:rPr>
+                <w:b/>
+                <w:bCs/>
+              </w:rPr>
+              <w:t>6</w:t>
+            </w:r>
+            <w:r>
+              <w:br/>
+            </w:r>
+            <w:r>
+              <w:rPr>
+                <w:b/>
+                <w:bCs/>
+              </w:rPr>
+              <w:t>7</w:t>
+            </w:r>
+          </w:p>
+        </w:tc>
+        <w:tc>
+          <w:tcPr>
+            <w:tcW w:w="284" w:type="dxa"/>
+          </w:tcPr>
+          <w:p>
+            <w:pPr>
+              <w:jc w:val="center"/>
+              <w:rPr>
+                <w:rFonts w:cs="Arial"/>
+                <w:b/>
+                <w:bCs/>
+              </w:rPr>
+            </w:pPr>
+            <w:r>
+              <w:rPr>
+                <w:b/>
+                <w:bCs/>
+              </w:rPr>
+              <w:t>7</w:t>
+            </w:r>
+          </w:p>
+        </w:tc>
+        <w:tc>
+          <w:tcPr>
+            <w:tcW w:w="284" w:type="dxa"/>
+          </w:tcPr>
+          <w:p>
+            <w:pPr>
+              <w:jc w:val="center"/>
+              <w:rPr>
+                <w:rFonts w:cs="Arial"/>
+                <w:b/>
+                <w:bCs/>
+              </w:rPr>
+            </w:pPr>
+            <w:r>
+              <w:rPr>
+                <w:b/>
+                <w:bCs/>
+              </w:rPr>
+              <w:t>7</w:t>
+            </w:r>
+            <w:r>
+              <w:br/>
+            </w:r>
+            <w:r>
+              <w:rPr>
+                <w:b/>
+                <w:bCs/>
+              </w:rPr>
+              <w:t>8</w:t>
+            </w:r>
+          </w:p>
+        </w:tc>
+        <w:tc>
+          <w:tcPr>
+            <w:tcW w:w="284" w:type="dxa"/>
+          </w:tcPr>
+          <w:p>
+            <w:pPr>
+              <w:jc w:val="center"/>
+              <w:rPr>
+                <w:rFonts w:cs="Arial"/>
+                <w:b/>
+                <w:bCs/>
+              </w:rPr>
+            </w:pPr>
+            <w:r>
+              <w:rPr>
+                <w:b/>
+                <w:bCs/>
+              </w:rPr>
+              <w:t>8</w:t>
+            </w:r>
+          </w:p>
+        </w:tc>
+        <w:tc>
+          <w:tcPr>
+            <w:tcW w:w="284" w:type="dxa"/>
+          </w:tcPr>
+          <w:p>
+            <w:pPr>
+              <w:jc w:val="center"/>
+              <w:rPr>
+                <w:rFonts w:cs="Arial"/>
+                <w:b/>
+                <w:bCs/>
+              </w:rPr>
+            </w:pPr>
+            <w:r>
+              <w:rPr>
+                <w:b/>
+                <w:bCs/>
+              </w:rPr>
+              <w:t>8</w:t>
+            </w:r>
+            <w:r>
+              <w:br/>
+            </w:r>
+            <w:r>
+              <w:rPr>
+                <w:b/>
+                <w:bCs/>
+              </w:rPr>
+              <w:t>9</w:t>
+            </w:r>
+          </w:p>
+        </w:tc>
+        <w:tc>
+          <w:tcPr>
+            <w:tcW w:w="284" w:type="dxa"/>
+          </w:tcPr>
+          <w:p>
+            <w:pPr>
+              <w:jc w:val="center"/>
+              <w:rPr>
+                <w:rFonts w:cs="Arial"/>
+                <w:b/>
+                <w:bCs/>
+              </w:rPr>
+            </w:pPr>
+            <w:r>
+              <w:rPr>
+                <w:b/>
+                <w:bCs/>
+              </w:rPr>
+              <w:t>9</w:t>
+            </w:r>
+          </w:p>
+        </w:tc>
+        <w:tc>
+          <w:tcPr>
+            <w:tcW w:w="284" w:type="dxa"/>
+          </w:tcPr>
+          <w:p>
+            <w:pPr>
+              <w:jc w:val="center"/>
+              <w:rPr>
+                <w:rFonts w:cs="Arial"/>
+                <w:b/>
+                <w:bCs/>
+              </w:rPr>
+            </w:pPr>
+            <w:r>
+              <w:rPr>
+                <w:b/>
+                <w:bCs/>
+              </w:rPr>
+              <w:t>9</w:t>
+            </w:r>
+            <w:r>
+              <w:br/>
+            </w:r>
+            <w:r>
+              <w:rPr>
+                <w:b/>
+                <w:bCs/>
+              </w:rPr>
+              <w:t>10</w:t>
+            </w:r>
+          </w:p>
+        </w:tc>
+        <w:tc>
+          <w:tcPr>
+            <w:tcW w:w="284" w:type="dxa"/>
+          </w:tcPr>
+          <w:p>
+            <w:pPr>
+              <w:jc w:val="center"/>
+              <w:rPr>
+                <w:rFonts w:cs="Arial"/>
+                <w:b/>
+                <w:bCs/>
+              </w:rPr>
+            </w:pPr>
+            <w:r>
+              <w:rPr>
+                <w:b/>
+                <w:bCs/>
+              </w:rPr>
+              <w:t>10</w:t>
+            </w:r>
+          </w:p>
+        </w:tc>
+        <w:tc>
+          <w:tcPr>
+            <w:tcW w:w="284" w:type="dxa"/>
+          </w:tcPr>
+          <w:p>
+            <w:pPr>
+              <w:jc w:val="center"/>
+              <w:rPr>
+                <w:rFonts w:cs="Arial"/>
+                <w:b/>
+                <w:bCs/>
+              </w:rPr>
+            </w:pPr>
+            <w:r>
+              <w:rPr>
+                <w:b/>
+                <w:bCs/>
+              </w:rPr>
+              <w:t>10</w:t>
+            </w:r>
+            <w:r>
+              <w:br/>
+            </w:r>
+            <w:r>
+              <w:rPr>
+                <w:b/>
+                <w:bCs/>
+              </w:rPr>
+              <w:t>11</w:t>
+            </w:r>
+          </w:p>
+        </w:tc>
+        <w:tc>
+          <w:tcPr>
+            <w:tcW w:w="284" w:type="dxa"/>
+          </w:tcPr>
+          <w:p>
+            <w:pPr>
+              <w:jc w:val="center"/>
+              <w:rPr>
+                <w:rFonts w:cs="Arial"/>
+                <w:b/>
+                <w:bCs/>
+              </w:rPr>
+            </w:pPr>
+            <w:r>
+              <w:rPr>
+                <w:b/>
+                <w:bCs/>
+              </w:rPr>
+              <w:t>11</w:t>
+            </w:r>
+          </w:p>
+        </w:tc>
+        <w:tc>
+          <w:tcPr>
+            <w:tcW w:w="284" w:type="dxa"/>
+          </w:tcPr>
+          <w:p>
+            <w:pPr>
+              <w:jc w:val="center"/>
+              <w:rPr>
+                <w:rFonts w:cs="Arial"/>
+                <w:b/>
+                <w:bCs/>
+              </w:rPr>
+            </w:pPr>
+            <w:r>
+              <w:rPr>
+                <w:b/>
+                <w:bCs/>
+              </w:rPr>
+              <w:t>11</w:t>
+            </w:r>
+            <w:r>
+              <w:br/>
+            </w:r>
+            <w:r>
+              <w:rPr>
+                <w:b/>
+                <w:bCs/>
+              </w:rPr>
+              <w:t>12</w:t>
+            </w:r>
+          </w:p>
+        </w:tc>
+        <w:tc>
+          <w:tcPr>
+            <w:tcW w:w="284" w:type="dxa"/>
+          </w:tcPr>
+          <w:p>
+            <w:pPr>
+              <w:jc w:val="center"/>
+              <w:rPr>
+                <w:rFonts w:cs="Arial"/>
+                <w:b/>
+                <w:bCs/>
+              </w:rPr>
+            </w:pPr>
+            <w:r>
+              <w:rPr>
+                <w:b/>
+                <w:bCs/>
+              </w:rPr>
+              <w:t>12</w:t>
+            </w:r>
+          </w:p>
+        </w:tc>
+        <w:tc>
+          <w:tcPr>
+            <w:tcW w:w="284" w:type="dxa"/>
+          </w:tcPr>
+          <w:p>
+            <w:pPr>
+              <w:jc w:val="center"/>
+              <w:rPr>
+                <w:rFonts w:cs="Arial"/>
+                <w:b/>
+                <w:bCs/>
+              </w:rPr>
+            </w:pPr>
+            <w:r>
+              <w:rPr>
+                <w:b/>
+                <w:bCs/>
+              </w:rPr>
+              <w:t>12</w:t>
+            </w:r>
+            <w:r>
+              <w:br/>
+            </w:r>
+            <w:r>
+              <w:rPr>
+                <w:b/>
+                <w:bCs/>
+              </w:rPr>
+              <w:t>13</w:t>
+            </w:r>
+          </w:p>
+        </w:tc>
+        <w:tc>
+          <w:tcPr>
+            <w:tcW w:w="284" w:type="dxa"/>
+          </w:tcPr>
+          <w:p>
+            <w:pPr>
+              <w:jc w:val="center"/>
+              <w:rPr>
+                <w:rFonts w:cs="Arial"/>
+                <w:b/>
+                <w:bCs/>
+              </w:rPr>
+            </w:pPr>
+            <w:r>
+              <w:rPr>
+                <w:b/>
+                <w:bCs/>
+              </w:rPr>
+              <w:t>13</w:t>
+            </w:r>
+          </w:p>
+        </w:tc>
+        <w:tc>
+          <w:tcPr>
+            <w:tcW w:w="284" w:type="dxa"/>
+          </w:tcPr>
+          <w:p>
+            <w:pPr>
+              <w:jc w:val="center"/>
+              <w:rPr>
+                <w:rFonts w:cs="Arial"/>
+                <w:b/>
+                <w:bCs/>
+              </w:rPr>
+            </w:pPr>
+            <w:r>
+              <w:rPr>
+                <w:b/>
+                <w:bCs/>
+              </w:rPr>
+              <w:t>13</w:t>
+            </w:r>
+            <w:r>
+              <w:br/>
+            </w:r>
+            <w:r>
+              <w:rPr>
+                <w:b/>
+                <w:bCs/>
+              </w:rPr>
+              <w:t>14</w:t>
+            </w:r>
+          </w:p>
+        </w:tc>
+        <w:tc>
+          <w:tcPr>
+            <w:tcW w:w="284" w:type="dxa"/>
+          </w:tcPr>
+          <w:p>
+            <w:pPr>
+              <w:jc w:val="center"/>
+              <w:rPr>
+                <w:rFonts w:cs="Arial"/>
+                <w:b/>
+                <w:bCs/>
+              </w:rPr>
+            </w:pPr>
+            <w:r>
+              <w:rPr>
+                <w:b/>
+                <w:bCs/>
+              </w:rPr>
+              <w:t>14</w:t>
+            </w:r>
+          </w:p>
+        </w:tc>
+        <w:tc>
+          <w:tcPr>
+            <w:tcW w:w="284" w:type="dxa"/>
+          </w:tcPr>
+          <w:p>
+            <w:pPr>
+              <w:jc w:val="center"/>
+              <w:rPr>
+                <w:rFonts w:cs="Arial"/>
+                <w:b/>
+                <w:bCs/>
+              </w:rPr>
+            </w:pPr>
+            <w:r>
+              <w:rPr>
+                <w:b/>
+                <w:bCs/>
+              </w:rPr>
+              <w:t>14</w:t>
+            </w:r>
+            <w:r>
+              <w:br/>
+            </w:r>
+            <w:r>
+              <w:rPr>
+                <w:b/>
+                <w:bCs/>
+              </w:rPr>
+              <w:t>15</w:t>
+            </w:r>
+          </w:p>
+        </w:tc>
+        <w:tc>
+          <w:tcPr>
+            <w:tcW w:w="284" w:type="dxa"/>
+          </w:tcPr>
+          <w:p>
+            <w:pPr>
+              <w:jc w:val="center"/>
+              <w:rPr>
+                <w:rFonts w:cs="Arial"/>
+                <w:b/>
+                <w:bCs/>
+              </w:rPr>
+            </w:pPr>
+            <w:r>
+              <w:rPr>
+                <w:b/>
+                <w:bCs/>
+              </w:rPr>
+              <w:t>15</w:t>
+            </w:r>
+          </w:p>
+        </w:tc>
+        <w:tc>
+          <w:tcPr>
+            <w:tcW w:w="284" w:type="dxa"/>
+          </w:tcPr>
+          <w:p>
+            <w:pPr>
+              <w:jc w:val="center"/>
+              <w:rPr>
+                <w:rFonts w:cs="Arial"/>
+                <w:b/>
+                <w:bCs/>
               </w:rPr>
             </w:pPr>
           </w:p>
@@ -12221,6 +12450,12 @@
                 <w:rFonts w:cs="Arial"/>
               </w:rPr>
             </w:pPr>
+            <w:r>
+              <w:rPr>
+                <w:rFonts w:eastAsia="Arial" w:cs="Arial"/>
+              </w:rPr>
+              <w:t>D1</w:t>
+            </w:r>
           </w:p>
         </w:tc>
         <w:tc>
@@ -12230,812 +12465,404 @@
           <w:p>
             <w:pPr>
               <w:ind w:firstLine="57"/>
-              <w:jc w:val="center"/>
-              <w:rPr>
-                <w:rFonts w:cs="Arial"/>
-                <w:b/>
-                <w:bCs/>
+              <w:rPr>
+                <w:rFonts w:cs="Arial"/>
               </w:rPr>
             </w:pPr>
             <w:r>
               <w:rPr>
                 <w:rFonts w:eastAsia="Arial" w:cs="Arial"/>
-                <w:b/>
-                <w:bCs/>
-              </w:rPr>
-              <w:t>DOKUMENT (skrajni rok)</w:t>
-            </w:r>
-          </w:p>
-        </w:tc>
-        <w:tc>
-          <w:tcPr>
-            <w:tcW w:w="284" w:type="dxa"/>
-          </w:tcPr>
-          <w:p>
-            <w:pPr>
-              <w:jc w:val="center"/>
-              <w:rPr>
-                <w:rFonts w:cs="Arial"/>
-                <w:b/>
-                <w:bCs/>
-              </w:rPr>
-            </w:pPr>
-            <w:r>
-              <w:rPr>
-                <w:b/>
-                <w:bCs/>
-              </w:rPr>
-              <w:t>1</w:t>
-            </w:r>
-          </w:p>
-        </w:tc>
-        <w:tc>
-          <w:tcPr>
-            <w:tcW w:w="284" w:type="dxa"/>
-          </w:tcPr>
-          <w:p>
-            <w:pPr>
-              <w:jc w:val="center"/>
-              <w:rPr>
-                <w:rFonts w:cs="Arial"/>
-                <w:b/>
-                <w:bCs/>
-              </w:rPr>
-            </w:pPr>
-            <w:r>
-              <w:rPr>
-                <w:b/>
-                <w:bCs/>
-              </w:rPr>
-              <w:t>1</w:t>
-            </w:r>
-            <w:r>
-              <w:br/>
-            </w:r>
-            <w:r>
-              <w:rPr>
-                <w:b/>
-                <w:bCs/>
-              </w:rPr>
-              <w:t>2</w:t>
-            </w:r>
-          </w:p>
-        </w:tc>
-        <w:tc>
-          <w:tcPr>
-            <w:tcW w:w="284" w:type="dxa"/>
-          </w:tcPr>
-          <w:p>
-            <w:pPr>
-              <w:jc w:val="center"/>
-              <w:rPr>
-                <w:rFonts w:cs="Arial"/>
-                <w:b/>
-                <w:bCs/>
-              </w:rPr>
-            </w:pPr>
-            <w:r>
-              <w:rPr>
-                <w:b/>
-                <w:bCs/>
-              </w:rPr>
-              <w:t>2</w:t>
-            </w:r>
-          </w:p>
-        </w:tc>
-        <w:tc>
-          <w:tcPr>
-            <w:tcW w:w="284" w:type="dxa"/>
-          </w:tcPr>
-          <w:p>
-            <w:pPr>
-              <w:jc w:val="center"/>
-              <w:rPr>
-                <w:rFonts w:cs="Arial"/>
-                <w:b/>
-                <w:bCs/>
-              </w:rPr>
-            </w:pPr>
-            <w:r>
-              <w:rPr>
-                <w:b/>
-                <w:bCs/>
-              </w:rPr>
-              <w:t>2</w:t>
-            </w:r>
-            <w:r>
-              <w:br/>
-            </w:r>
-            <w:r>
-              <w:rPr>
-                <w:b/>
-                <w:bCs/>
-              </w:rPr>
-              <w:t>3</w:t>
-            </w:r>
-          </w:p>
-        </w:tc>
-        <w:tc>
-          <w:tcPr>
-            <w:tcW w:w="284" w:type="dxa"/>
-          </w:tcPr>
-          <w:p>
-            <w:pPr>
-              <w:jc w:val="center"/>
-              <w:rPr>
-                <w:rFonts w:cs="Arial"/>
-                <w:b/>
-                <w:bCs/>
-              </w:rPr>
-            </w:pPr>
-            <w:r>
-              <w:rPr>
-                <w:b/>
-                <w:bCs/>
-              </w:rPr>
-              <w:t>3</w:t>
-            </w:r>
-          </w:p>
-        </w:tc>
-        <w:tc>
-          <w:tcPr>
-            <w:tcW w:w="284" w:type="dxa"/>
-          </w:tcPr>
-          <w:p>
-            <w:pPr>
-              <w:jc w:val="center"/>
-              <w:rPr>
-                <w:rFonts w:cs="Arial"/>
-                <w:b/>
-                <w:bCs/>
-              </w:rPr>
-            </w:pPr>
-            <w:r>
-              <w:rPr>
-                <w:b/>
-                <w:bCs/>
-              </w:rPr>
-              <w:t>3</w:t>
-            </w:r>
-            <w:r>
-              <w:br/>
-            </w:r>
-            <w:r>
-              <w:rPr>
-                <w:b/>
-                <w:bCs/>
-              </w:rPr>
-              <w:t>4</w:t>
-            </w:r>
-          </w:p>
-        </w:tc>
-        <w:tc>
-          <w:tcPr>
-            <w:tcW w:w="284" w:type="dxa"/>
-          </w:tcPr>
-          <w:p>
-            <w:pPr>
-              <w:jc w:val="center"/>
-              <w:rPr>
-                <w:rFonts w:cs="Arial"/>
-                <w:b/>
-                <w:bCs/>
-              </w:rPr>
-            </w:pPr>
-            <w:r>
-              <w:rPr>
-                <w:b/>
-                <w:bCs/>
-              </w:rPr>
-              <w:t>4</w:t>
-            </w:r>
-          </w:p>
-        </w:tc>
-        <w:tc>
-          <w:tcPr>
-            <w:tcW w:w="284" w:type="dxa"/>
-          </w:tcPr>
-          <w:p>
-            <w:pPr>
-              <w:jc w:val="center"/>
-              <w:rPr>
-                <w:rFonts w:cs="Arial"/>
-                <w:b/>
-                <w:bCs/>
-              </w:rPr>
-            </w:pPr>
-            <w:r>
-              <w:rPr>
-                <w:b/>
-                <w:bCs/>
-              </w:rPr>
-              <w:t>4</w:t>
-            </w:r>
-            <w:r>
-              <w:br/>
-            </w:r>
-            <w:r>
-              <w:rPr>
-                <w:b/>
-                <w:bCs/>
-              </w:rPr>
-              <w:t>5</w:t>
-            </w:r>
-          </w:p>
-        </w:tc>
-        <w:tc>
-          <w:tcPr>
-            <w:tcW w:w="284" w:type="dxa"/>
-          </w:tcPr>
-          <w:p>
-            <w:pPr>
-              <w:jc w:val="center"/>
-              <w:rPr>
-                <w:rFonts w:cs="Arial"/>
-                <w:b/>
-                <w:bCs/>
-              </w:rPr>
-            </w:pPr>
-            <w:r>
-              <w:rPr>
-                <w:b/>
-                <w:bCs/>
-              </w:rPr>
-              <w:t>5</w:t>
-            </w:r>
-          </w:p>
-        </w:tc>
-        <w:tc>
-          <w:tcPr>
-            <w:tcW w:w="284" w:type="dxa"/>
-          </w:tcPr>
-          <w:p>
-            <w:pPr>
-              <w:jc w:val="center"/>
-              <w:rPr>
-                <w:rFonts w:cs="Arial"/>
-                <w:b/>
-                <w:bCs/>
-              </w:rPr>
-            </w:pPr>
-            <w:r>
-              <w:rPr>
-                <w:b/>
-                <w:bCs/>
-              </w:rPr>
-              <w:t>5</w:t>
-            </w:r>
-            <w:r>
-              <w:br/>
-            </w:r>
-            <w:r>
-              <w:rPr>
-                <w:b/>
-                <w:bCs/>
-              </w:rPr>
-              <w:t>6</w:t>
-            </w:r>
-          </w:p>
-        </w:tc>
-        <w:tc>
-          <w:tcPr>
-            <w:tcW w:w="284" w:type="dxa"/>
-          </w:tcPr>
-          <w:p>
-            <w:pPr>
-              <w:jc w:val="center"/>
-              <w:rPr>
-                <w:rFonts w:cs="Arial"/>
-                <w:b/>
-                <w:bCs/>
-              </w:rPr>
-            </w:pPr>
-            <w:r>
-              <w:rPr>
-                <w:b/>
-                <w:bCs/>
-              </w:rPr>
-              <w:t>6</w:t>
-            </w:r>
-          </w:p>
-        </w:tc>
-        <w:tc>
-          <w:tcPr>
-            <w:tcW w:w="284" w:type="dxa"/>
-          </w:tcPr>
-          <w:p>
-            <w:pPr>
-              <w:jc w:val="center"/>
-              <w:rPr>
-                <w:rFonts w:cs="Arial"/>
-                <w:b/>
-                <w:bCs/>
-              </w:rPr>
-            </w:pPr>
-            <w:r>
-              <w:rPr>
-                <w:b/>
-                <w:bCs/>
-              </w:rPr>
-              <w:t>6</w:t>
-            </w:r>
-            <w:r>
-              <w:br/>
-            </w:r>
-            <w:r>
-              <w:rPr>
-                <w:b/>
-                <w:bCs/>
-              </w:rPr>
-              <w:t>7</w:t>
-            </w:r>
-          </w:p>
-        </w:tc>
-        <w:tc>
-          <w:tcPr>
-            <w:tcW w:w="284" w:type="dxa"/>
-          </w:tcPr>
-          <w:p>
-            <w:pPr>
-              <w:jc w:val="center"/>
-              <w:rPr>
-                <w:rFonts w:cs="Arial"/>
-                <w:b/>
-                <w:bCs/>
-              </w:rPr>
-            </w:pPr>
-            <w:r>
-              <w:rPr>
-                <w:b/>
-                <w:bCs/>
-              </w:rPr>
-              <w:t>7</w:t>
-            </w:r>
-          </w:p>
-        </w:tc>
-        <w:tc>
-          <w:tcPr>
-            <w:tcW w:w="284" w:type="dxa"/>
-          </w:tcPr>
-          <w:p>
-            <w:pPr>
-              <w:jc w:val="center"/>
-              <w:rPr>
-                <w:rFonts w:cs="Arial"/>
-                <w:b/>
-                <w:bCs/>
-              </w:rPr>
-            </w:pPr>
-            <w:r>
-              <w:rPr>
-                <w:b/>
-                <w:bCs/>
-              </w:rPr>
-              <w:t>7</w:t>
-            </w:r>
-            <w:r>
-              <w:br/>
-            </w:r>
-            <w:r>
-              <w:rPr>
-                <w:b/>
-                <w:bCs/>
-              </w:rPr>
-              <w:t>8</w:t>
-            </w:r>
-          </w:p>
-        </w:tc>
-        <w:tc>
-          <w:tcPr>
-            <w:tcW w:w="284" w:type="dxa"/>
-          </w:tcPr>
-          <w:p>
-            <w:pPr>
-              <w:jc w:val="center"/>
-              <w:rPr>
-                <w:rFonts w:cs="Arial"/>
-                <w:b/>
-                <w:bCs/>
-              </w:rPr>
-            </w:pPr>
-            <w:r>
-              <w:rPr>
-                <w:b/>
-                <w:bCs/>
-              </w:rPr>
-              <w:t>8</w:t>
-            </w:r>
-          </w:p>
-        </w:tc>
-        <w:tc>
-          <w:tcPr>
-            <w:tcW w:w="284" w:type="dxa"/>
-          </w:tcPr>
-          <w:p>
-            <w:pPr>
-              <w:jc w:val="center"/>
-              <w:rPr>
-                <w:rFonts w:cs="Arial"/>
-                <w:b/>
-                <w:bCs/>
-              </w:rPr>
-            </w:pPr>
-            <w:r>
-              <w:rPr>
-                <w:b/>
-                <w:bCs/>
-              </w:rPr>
-              <w:t>8</w:t>
-            </w:r>
-            <w:r>
-              <w:br/>
-            </w:r>
-            <w:r>
-              <w:rPr>
-                <w:b/>
-                <w:bCs/>
-              </w:rPr>
-              <w:t>9</w:t>
-            </w:r>
-          </w:p>
-        </w:tc>
-        <w:tc>
-          <w:tcPr>
-            <w:tcW w:w="284" w:type="dxa"/>
-          </w:tcPr>
-          <w:p>
-            <w:pPr>
-              <w:jc w:val="center"/>
-              <w:rPr>
-                <w:rFonts w:cs="Arial"/>
-                <w:b/>
-                <w:bCs/>
-              </w:rPr>
-            </w:pPr>
-            <w:r>
-              <w:rPr>
-                <w:b/>
-                <w:bCs/>
-              </w:rPr>
-              <w:t>9</w:t>
-            </w:r>
-          </w:p>
-        </w:tc>
-        <w:tc>
-          <w:tcPr>
-            <w:tcW w:w="284" w:type="dxa"/>
-          </w:tcPr>
-          <w:p>
-            <w:pPr>
-              <w:jc w:val="center"/>
-              <w:rPr>
-                <w:rFonts w:cs="Arial"/>
-                <w:b/>
-                <w:bCs/>
-              </w:rPr>
-            </w:pPr>
-            <w:r>
-              <w:rPr>
-                <w:b/>
-                <w:bCs/>
-              </w:rPr>
-              <w:t>9</w:t>
-            </w:r>
-            <w:r>
-              <w:br/>
-            </w:r>
-            <w:r>
-              <w:rPr>
-                <w:b/>
-                <w:bCs/>
-              </w:rPr>
-              <w:t>10</w:t>
-            </w:r>
-          </w:p>
-        </w:tc>
-        <w:tc>
-          <w:tcPr>
-            <w:tcW w:w="284" w:type="dxa"/>
-          </w:tcPr>
-          <w:p>
-            <w:pPr>
-              <w:jc w:val="center"/>
-              <w:rPr>
-                <w:rFonts w:cs="Arial"/>
-                <w:b/>
-                <w:bCs/>
-              </w:rPr>
-            </w:pPr>
-            <w:r>
-              <w:rPr>
-                <w:b/>
-                <w:bCs/>
-              </w:rPr>
-              <w:t>10</w:t>
-            </w:r>
-          </w:p>
-        </w:tc>
-        <w:tc>
-          <w:tcPr>
-            <w:tcW w:w="284" w:type="dxa"/>
-          </w:tcPr>
-          <w:p>
-            <w:pPr>
-              <w:jc w:val="center"/>
-              <w:rPr>
-                <w:rFonts w:cs="Arial"/>
-                <w:b/>
-                <w:bCs/>
-              </w:rPr>
-            </w:pPr>
-            <w:r>
-              <w:rPr>
-                <w:b/>
-                <w:bCs/>
-              </w:rPr>
-              <w:t>10</w:t>
-            </w:r>
-            <w:r>
-              <w:br/>
-            </w:r>
-            <w:r>
-              <w:rPr>
-                <w:b/>
-                <w:bCs/>
-              </w:rPr>
-              <w:t>11</w:t>
-            </w:r>
-          </w:p>
-        </w:tc>
-        <w:tc>
-          <w:tcPr>
-            <w:tcW w:w="284" w:type="dxa"/>
-          </w:tcPr>
-          <w:p>
-            <w:pPr>
-              <w:jc w:val="center"/>
-              <w:rPr>
-                <w:rFonts w:cs="Arial"/>
-                <w:b/>
-                <w:bCs/>
-              </w:rPr>
-            </w:pPr>
-            <w:r>
-              <w:rPr>
-                <w:b/>
-                <w:bCs/>
-              </w:rPr>
-              <w:t>11</w:t>
-            </w:r>
-          </w:p>
-        </w:tc>
-        <w:tc>
-          <w:tcPr>
-            <w:tcW w:w="284" w:type="dxa"/>
-          </w:tcPr>
-          <w:p>
-            <w:pPr>
-              <w:jc w:val="center"/>
-              <w:rPr>
-                <w:rFonts w:cs="Arial"/>
-                <w:b/>
-                <w:bCs/>
-              </w:rPr>
-            </w:pPr>
-            <w:r>
-              <w:rPr>
-                <w:b/>
-                <w:bCs/>
-              </w:rPr>
-              <w:t>11</w:t>
-            </w:r>
-            <w:r>
-              <w:br/>
-            </w:r>
-            <w:r>
-              <w:rPr>
-                <w:b/>
-                <w:bCs/>
-              </w:rPr>
-              <w:t>12</w:t>
-            </w:r>
-          </w:p>
-        </w:tc>
-        <w:tc>
-          <w:tcPr>
-            <w:tcW w:w="284" w:type="dxa"/>
-          </w:tcPr>
-          <w:p>
-            <w:pPr>
-              <w:jc w:val="center"/>
-              <w:rPr>
-                <w:rFonts w:cs="Arial"/>
-                <w:b/>
-                <w:bCs/>
-              </w:rPr>
-            </w:pPr>
-            <w:r>
-              <w:rPr>
-                <w:b/>
-                <w:bCs/>
-              </w:rPr>
-              <w:t>12</w:t>
-            </w:r>
-          </w:p>
-        </w:tc>
-        <w:tc>
-          <w:tcPr>
-            <w:tcW w:w="284" w:type="dxa"/>
-          </w:tcPr>
-          <w:p>
-            <w:pPr>
-              <w:jc w:val="center"/>
-              <w:rPr>
-                <w:rFonts w:cs="Arial"/>
-                <w:b/>
-                <w:bCs/>
-              </w:rPr>
-            </w:pPr>
-            <w:r>
-              <w:rPr>
-                <w:b/>
-                <w:bCs/>
-              </w:rPr>
-              <w:t>12</w:t>
-            </w:r>
-            <w:r>
-              <w:br/>
-            </w:r>
-            <w:r>
-              <w:rPr>
-                <w:b/>
-                <w:bCs/>
-              </w:rPr>
-              <w:t>13</w:t>
-            </w:r>
-          </w:p>
-        </w:tc>
-        <w:tc>
-          <w:tcPr>
-            <w:tcW w:w="284" w:type="dxa"/>
-          </w:tcPr>
-          <w:p>
-            <w:pPr>
-              <w:jc w:val="center"/>
-              <w:rPr>
-                <w:rFonts w:cs="Arial"/>
-                <w:b/>
-                <w:bCs/>
-              </w:rPr>
-            </w:pPr>
-            <w:r>
-              <w:rPr>
-                <w:b/>
-                <w:bCs/>
-              </w:rPr>
-              <w:t>13</w:t>
-            </w:r>
-          </w:p>
-        </w:tc>
-        <w:tc>
-          <w:tcPr>
-            <w:tcW w:w="284" w:type="dxa"/>
-          </w:tcPr>
-          <w:p>
-            <w:pPr>
-              <w:jc w:val="center"/>
-              <w:rPr>
-                <w:rFonts w:cs="Arial"/>
-                <w:b/>
-                <w:bCs/>
-              </w:rPr>
-            </w:pPr>
-            <w:r>
-              <w:rPr>
-                <w:b/>
-                <w:bCs/>
-              </w:rPr>
-              <w:t>13</w:t>
-            </w:r>
-            <w:r>
-              <w:br/>
-            </w:r>
-            <w:r>
-              <w:rPr>
-                <w:b/>
-                <w:bCs/>
-              </w:rPr>
-              <w:t>14</w:t>
-            </w:r>
-          </w:p>
-        </w:tc>
-        <w:tc>
-          <w:tcPr>
-            <w:tcW w:w="284" w:type="dxa"/>
-          </w:tcPr>
-          <w:p>
-            <w:pPr>
-              <w:jc w:val="center"/>
-              <w:rPr>
-                <w:rFonts w:cs="Arial"/>
-                <w:b/>
-                <w:bCs/>
-              </w:rPr>
-            </w:pPr>
-            <w:r>
-              <w:rPr>
-                <w:b/>
-                <w:bCs/>
-              </w:rPr>
-              <w:t>14</w:t>
-            </w:r>
-          </w:p>
-        </w:tc>
-        <w:tc>
-          <w:tcPr>
-            <w:tcW w:w="284" w:type="dxa"/>
-          </w:tcPr>
-          <w:p>
-            <w:pPr>
-              <w:jc w:val="center"/>
-              <w:rPr>
-                <w:rFonts w:cs="Arial"/>
-                <w:b/>
-                <w:bCs/>
-              </w:rPr>
-            </w:pPr>
-            <w:r>
-              <w:rPr>
-                <w:b/>
-                <w:bCs/>
-              </w:rPr>
-              <w:t>14</w:t>
-            </w:r>
-            <w:r>
-              <w:br/>
-            </w:r>
-            <w:r>
-              <w:rPr>
-                <w:b/>
-                <w:bCs/>
-              </w:rPr>
-              <w:t>15</w:t>
-            </w:r>
-          </w:p>
-        </w:tc>
-        <w:tc>
-          <w:tcPr>
-            <w:tcW w:w="284" w:type="dxa"/>
-          </w:tcPr>
-          <w:p>
-            <w:pPr>
-              <w:jc w:val="center"/>
-              <w:rPr>
-                <w:rFonts w:cs="Arial"/>
-                <w:b/>
-                <w:bCs/>
-              </w:rPr>
-            </w:pPr>
-            <w:r>
-              <w:rPr>
-                <w:b/>
-                <w:bCs/>
-              </w:rPr>
-              <w:t>15</w:t>
-            </w:r>
-          </w:p>
-        </w:tc>
-        <w:tc>
-          <w:tcPr>
-            <w:tcW w:w="284" w:type="dxa"/>
-          </w:tcPr>
-          <w:p>
-            <w:pPr>
-              <w:jc w:val="center"/>
-              <w:rPr>
-                <w:rFonts w:cs="Arial"/>
-                <w:b/>
-                <w:bCs/>
+              </w:rPr>
+              <w:t>Naročnikove zahteve</w:t>
+            </w:r>
+          </w:p>
+        </w:tc>
+        <w:tc>
+          <w:tcPr>
+            <w:tcW w:w="284" w:type="dxa"/>
+          </w:tcPr>
+          <w:p>
+            <w:pPr>
+              <w:jc w:val="center"/>
+              <w:rPr>
+                <w:rFonts w:cs="Arial"/>
+              </w:rPr>
+            </w:pPr>
+          </w:p>
+        </w:tc>
+        <w:tc>
+          <w:tcPr>
+            <w:tcW w:w="284" w:type="dxa"/>
+          </w:tcPr>
+          <w:p>
+            <w:pPr>
+              <w:jc w:val="center"/>
+              <w:rPr>
+                <w:rFonts w:cs="Arial"/>
+              </w:rPr>
+            </w:pPr>
+          </w:p>
+        </w:tc>
+        <w:tc>
+          <w:tcPr>
+            <w:tcW w:w="284" w:type="dxa"/>
+          </w:tcPr>
+          <w:p>
+            <w:pPr>
+              <w:jc w:val="center"/>
+              <w:rPr>
+                <w:rFonts w:cs="Arial"/>
+              </w:rPr>
+            </w:pPr>
+          </w:p>
+        </w:tc>
+        <w:tc>
+          <w:tcPr>
+            <w:tcW w:w="284" w:type="dxa"/>
+          </w:tcPr>
+          <w:p>
+            <w:pPr>
+              <w:jc w:val="center"/>
+              <w:rPr>
+                <w:rFonts w:cs="Arial"/>
+              </w:rPr>
+            </w:pPr>
+          </w:p>
+        </w:tc>
+        <w:tc>
+          <w:tcPr>
+            <w:tcW w:w="284" w:type="dxa"/>
+          </w:tcPr>
+          <w:p>
+            <w:pPr>
+              <w:jc w:val="center"/>
+              <w:rPr>
+                <w:rFonts w:cs="Arial"/>
+              </w:rPr>
+            </w:pPr>
+          </w:p>
+        </w:tc>
+        <w:tc>
+          <w:tcPr>
+            <w:tcW w:w="284" w:type="dxa"/>
+          </w:tcPr>
+          <w:p>
+            <w:pPr>
+              <w:jc w:val="center"/>
+              <w:rPr>
+                <w:rFonts w:cs="Arial"/>
+              </w:rPr>
+            </w:pPr>
+          </w:p>
+        </w:tc>
+        <w:tc>
+          <w:tcPr>
+            <w:tcW w:w="284" w:type="dxa"/>
+          </w:tcPr>
+          <w:p>
+            <w:pPr>
+              <w:jc w:val="center"/>
+              <w:rPr>
+                <w:rFonts w:cs="Arial"/>
+              </w:rPr>
+            </w:pPr>
+          </w:p>
+        </w:tc>
+        <w:tc>
+          <w:tcPr>
+            <w:tcW w:w="284" w:type="dxa"/>
+          </w:tcPr>
+          <w:p>
+            <w:pPr>
+              <w:jc w:val="center"/>
+              <w:rPr>
+                <w:rFonts w:cs="Arial"/>
+              </w:rPr>
+            </w:pPr>
+          </w:p>
+        </w:tc>
+        <w:tc>
+          <w:tcPr>
+            <w:tcW w:w="284" w:type="dxa"/>
+          </w:tcPr>
+          <w:p>
+            <w:pPr>
+              <w:jc w:val="center"/>
+              <w:rPr>
+                <w:rFonts w:cs="Arial"/>
+              </w:rPr>
+            </w:pPr>
+          </w:p>
+        </w:tc>
+        <w:tc>
+          <w:tcPr>
+            <w:tcW w:w="284" w:type="dxa"/>
+          </w:tcPr>
+          <w:p>
+            <w:pPr>
+              <w:jc w:val="center"/>
+              <w:rPr>
+                <w:rFonts w:cs="Arial"/>
+              </w:rPr>
+            </w:pPr>
+          </w:p>
+        </w:tc>
+        <w:tc>
+          <w:tcPr>
+            <w:tcW w:w="284" w:type="dxa"/>
+          </w:tcPr>
+          <w:p>
+            <w:pPr>
+              <w:jc w:val="center"/>
+              <w:rPr>
+                <w:rFonts w:cs="Arial"/>
+              </w:rPr>
+            </w:pPr>
+          </w:p>
+        </w:tc>
+        <w:tc>
+          <w:tcPr>
+            <w:tcW w:w="284" w:type="dxa"/>
+          </w:tcPr>
+          <w:p>
+            <w:pPr>
+              <w:jc w:val="center"/>
+              <w:rPr>
+                <w:rFonts w:cs="Arial"/>
+              </w:rPr>
+            </w:pPr>
+          </w:p>
+        </w:tc>
+        <w:tc>
+          <w:tcPr>
+            <w:tcW w:w="284" w:type="dxa"/>
+          </w:tcPr>
+          <w:p>
+            <w:pPr>
+              <w:jc w:val="center"/>
+              <w:rPr>
+                <w:rFonts w:cs="Arial"/>
+              </w:rPr>
+            </w:pPr>
+          </w:p>
+        </w:tc>
+        <w:tc>
+          <w:tcPr>
+            <w:tcW w:w="284" w:type="dxa"/>
+          </w:tcPr>
+          <w:p>
+            <w:pPr>
+              <w:jc w:val="center"/>
+              <w:rPr>
+                <w:rFonts w:cs="Arial"/>
+              </w:rPr>
+            </w:pPr>
+          </w:p>
+        </w:tc>
+        <w:tc>
+          <w:tcPr>
+            <w:tcW w:w="284" w:type="dxa"/>
+          </w:tcPr>
+          <w:p>
+            <w:pPr>
+              <w:jc w:val="center"/>
+              <w:rPr>
+                <w:rFonts w:cs="Arial"/>
+              </w:rPr>
+            </w:pPr>
+          </w:p>
+        </w:tc>
+        <w:tc>
+          <w:tcPr>
+            <w:tcW w:w="284" w:type="dxa"/>
+          </w:tcPr>
+          <w:p>
+            <w:pPr>
+              <w:jc w:val="center"/>
+              <w:rPr>
+                <w:rFonts w:cs="Arial"/>
+              </w:rPr>
+            </w:pPr>
+          </w:p>
+        </w:tc>
+        <w:tc>
+          <w:tcPr>
+            <w:tcW w:w="284" w:type="dxa"/>
+          </w:tcPr>
+          <w:p>
+            <w:pPr>
+              <w:jc w:val="center"/>
+              <w:rPr>
+                <w:rFonts w:cs="Arial"/>
+              </w:rPr>
+            </w:pPr>
+          </w:p>
+        </w:tc>
+        <w:tc>
+          <w:tcPr>
+            <w:tcW w:w="284" w:type="dxa"/>
+          </w:tcPr>
+          <w:p>
+            <w:pPr>
+              <w:jc w:val="center"/>
+              <w:rPr>
+                <w:rFonts w:cs="Arial"/>
+              </w:rPr>
+            </w:pPr>
+          </w:p>
+        </w:tc>
+        <w:tc>
+          <w:tcPr>
+            <w:tcW w:w="284" w:type="dxa"/>
+          </w:tcPr>
+          <w:p>
+            <w:pPr>
+              <w:jc w:val="center"/>
+              <w:rPr>
+                <w:rFonts w:cs="Arial"/>
+              </w:rPr>
+            </w:pPr>
+          </w:p>
+        </w:tc>
+        <w:tc>
+          <w:tcPr>
+            <w:tcW w:w="284" w:type="dxa"/>
+          </w:tcPr>
+          <w:p>
+            <w:pPr>
+              <w:jc w:val="center"/>
+              <w:rPr>
+                <w:rFonts w:cs="Arial"/>
+              </w:rPr>
+            </w:pPr>
+          </w:p>
+        </w:tc>
+        <w:tc>
+          <w:tcPr>
+            <w:tcW w:w="284" w:type="dxa"/>
+          </w:tcPr>
+          <w:p>
+            <w:pPr>
+              <w:jc w:val="center"/>
+              <w:rPr>
+                <w:rFonts w:cs="Arial"/>
+              </w:rPr>
+            </w:pPr>
+          </w:p>
+        </w:tc>
+        <w:tc>
+          <w:tcPr>
+            <w:tcW w:w="284" w:type="dxa"/>
+          </w:tcPr>
+          <w:p>
+            <w:pPr>
+              <w:jc w:val="center"/>
+              <w:rPr>
+                <w:rFonts w:cs="Arial"/>
+              </w:rPr>
+            </w:pPr>
+          </w:p>
+        </w:tc>
+        <w:tc>
+          <w:tcPr>
+            <w:tcW w:w="284" w:type="dxa"/>
+          </w:tcPr>
+          <w:p>
+            <w:pPr>
+              <w:jc w:val="center"/>
+              <w:rPr>
+                <w:rFonts w:cs="Arial"/>
+              </w:rPr>
+            </w:pPr>
+          </w:p>
+        </w:tc>
+        <w:tc>
+          <w:tcPr>
+            <w:tcW w:w="284" w:type="dxa"/>
+          </w:tcPr>
+          <w:p>
+            <w:pPr>
+              <w:jc w:val="center"/>
+              <w:rPr>
+                <w:rFonts w:cs="Arial"/>
+              </w:rPr>
+            </w:pPr>
+          </w:p>
+        </w:tc>
+        <w:tc>
+          <w:tcPr>
+            <w:tcW w:w="284" w:type="dxa"/>
+          </w:tcPr>
+          <w:p>
+            <w:pPr>
+              <w:jc w:val="center"/>
+              <w:rPr>
+                <w:rFonts w:cs="Arial"/>
+              </w:rPr>
+            </w:pPr>
+          </w:p>
+        </w:tc>
+        <w:tc>
+          <w:tcPr>
+            <w:tcW w:w="284" w:type="dxa"/>
+          </w:tcPr>
+          <w:p>
+            <w:pPr>
+              <w:jc w:val="center"/>
+              <w:rPr>
+                <w:rFonts w:cs="Arial"/>
+              </w:rPr>
+            </w:pPr>
+          </w:p>
+        </w:tc>
+        <w:tc>
+          <w:tcPr>
+            <w:tcW w:w="284" w:type="dxa"/>
+          </w:tcPr>
+          <w:p>
+            <w:pPr>
+              <w:jc w:val="center"/>
+              <w:rPr>
+                <w:rFonts w:cs="Arial"/>
+              </w:rPr>
+            </w:pPr>
+          </w:p>
+        </w:tc>
+        <w:tc>
+          <w:tcPr>
+            <w:tcW w:w="284" w:type="dxa"/>
+          </w:tcPr>
+          <w:p>
+            <w:pPr>
+              <w:jc w:val="center"/>
+              <w:rPr>
+                <w:rFonts w:cs="Arial"/>
+              </w:rPr>
+            </w:pPr>
+          </w:p>
+        </w:tc>
+        <w:tc>
+          <w:tcPr>
+            <w:tcW w:w="284" w:type="dxa"/>
+          </w:tcPr>
+          <w:p>
+            <w:pPr>
+              <w:jc w:val="center"/>
+              <w:rPr>
+                <w:rFonts w:cs="Arial"/>
+              </w:rPr>
+            </w:pPr>
+          </w:p>
+        </w:tc>
+        <w:tc>
+          <w:tcPr>
+            <w:tcW w:w="284" w:type="dxa"/>
+          </w:tcPr>
+          <w:p>
+            <w:pPr>
+              <w:jc w:val="center"/>
+              <w:rPr>
+                <w:rFonts w:cs="Arial"/>
               </w:rPr>
             </w:pPr>
           </w:p>
@@ -13060,7 +12887,7 @@
               <w:rPr>
                 <w:rFonts w:eastAsia="Arial" w:cs="Arial"/>
               </w:rPr>
-              <w:t>D1</w:t>
+              <w:t>D2</w:t>
             </w:r>
           </w:p>
         </w:tc>
@@ -13079,7 +12906,7 @@
               <w:rPr>
                 <w:rFonts w:eastAsia="Arial" w:cs="Arial"/>
               </w:rPr>
-              <w:t>Naročnikove zahteve</w:t>
+              <w:t>Plan projekta</w:t>
             </w:r>
           </w:p>
         </w:tc>
@@ -13493,7 +13320,7 @@
               <w:rPr>
                 <w:rFonts w:eastAsia="Arial" w:cs="Arial"/>
               </w:rPr>
-              <w:t>D2</w:t>
+              <w:t>D3</w:t>
             </w:r>
           </w:p>
         </w:tc>
@@ -13512,7 +13339,7 @@
               <w:rPr>
                 <w:rFonts w:eastAsia="Arial" w:cs="Arial"/>
               </w:rPr>
-              <w:t>Plan projekta</w:t>
+              <w:t>Sistemske specifikacije</w:t>
             </w:r>
           </w:p>
         </w:tc>
@@ -13926,7 +13753,7 @@
               <w:rPr>
                 <w:rFonts w:eastAsia="Arial" w:cs="Arial"/>
               </w:rPr>
-              <w:t>D3</w:t>
+              <w:t>D4</w:t>
             </w:r>
           </w:p>
         </w:tc>
@@ -13945,7 +13772,7 @@
               <w:rPr>
                 <w:rFonts w:eastAsia="Arial" w:cs="Arial"/>
               </w:rPr>
-              <w:t>Sistemske specifikacije</w:t>
+              <w:t>Testni vzorci</w:t>
             </w:r>
           </w:p>
         </w:tc>
@@ -14359,7 +14186,7 @@
               <w:rPr>
                 <w:rFonts w:eastAsia="Arial" w:cs="Arial"/>
               </w:rPr>
-              <w:t>D4</w:t>
+              <w:t>D5</w:t>
             </w:r>
           </w:p>
         </w:tc>
@@ -14378,7 +14205,7 @@
               <w:rPr>
                 <w:rFonts w:eastAsia="Arial" w:cs="Arial"/>
               </w:rPr>
-              <w:t>Testni vzorci</w:t>
+              <w:t>Testno poročilo</w:t>
             </w:r>
           </w:p>
         </w:tc>
@@ -14792,7 +14619,7 @@
               <w:rPr>
                 <w:rFonts w:eastAsia="Arial" w:cs="Arial"/>
               </w:rPr>
-              <w:t>D5</w:t>
+              <w:t>D6</w:t>
             </w:r>
           </w:p>
         </w:tc>
@@ -14811,7 +14638,7 @@
               <w:rPr>
                 <w:rFonts w:eastAsia="Arial" w:cs="Arial"/>
               </w:rPr>
-              <w:t>Testno poročilo</w:t>
+              <w:t>Načrtovalska dokumentacija</w:t>
             </w:r>
           </w:p>
         </w:tc>
@@ -15225,7 +15052,7 @@
               <w:rPr>
                 <w:rFonts w:eastAsia="Arial" w:cs="Arial"/>
               </w:rPr>
-              <w:t>D6</w:t>
+              <w:t>D7</w:t>
             </w:r>
           </w:p>
         </w:tc>
@@ -15244,441 +15071,10 @@
               <w:rPr>
                 <w:rFonts w:eastAsia="Arial" w:cs="Arial"/>
               </w:rPr>
-              <w:t>Načrtovalska dokumentacija</w:t>
-            </w:r>
-          </w:p>
-        </w:tc>
-        <w:tc>
-          <w:tcPr>
-            <w:tcW w:w="284" w:type="dxa"/>
-          </w:tcPr>
-          <w:p>
-            <w:pPr>
-              <w:jc w:val="center"/>
-              <w:rPr>
-                <w:rFonts w:cs="Arial"/>
-              </w:rPr>
-            </w:pPr>
-          </w:p>
-        </w:tc>
-        <w:tc>
-          <w:tcPr>
-            <w:tcW w:w="284" w:type="dxa"/>
-          </w:tcPr>
-          <w:p>
-            <w:pPr>
-              <w:jc w:val="center"/>
-              <w:rPr>
-                <w:rFonts w:cs="Arial"/>
-              </w:rPr>
-            </w:pPr>
-          </w:p>
-        </w:tc>
-        <w:tc>
-          <w:tcPr>
-            <w:tcW w:w="284" w:type="dxa"/>
-          </w:tcPr>
-          <w:p>
-            <w:pPr>
-              <w:jc w:val="center"/>
-              <w:rPr>
-                <w:rFonts w:cs="Arial"/>
-              </w:rPr>
-            </w:pPr>
-          </w:p>
-        </w:tc>
-        <w:tc>
-          <w:tcPr>
-            <w:tcW w:w="284" w:type="dxa"/>
-          </w:tcPr>
-          <w:p>
-            <w:pPr>
-              <w:jc w:val="center"/>
-              <w:rPr>
-                <w:rFonts w:cs="Arial"/>
-              </w:rPr>
-            </w:pPr>
-          </w:p>
-        </w:tc>
-        <w:tc>
-          <w:tcPr>
-            <w:tcW w:w="284" w:type="dxa"/>
-          </w:tcPr>
-          <w:p>
-            <w:pPr>
-              <w:jc w:val="center"/>
-              <w:rPr>
-                <w:rFonts w:cs="Arial"/>
-              </w:rPr>
-            </w:pPr>
-          </w:p>
-        </w:tc>
-        <w:tc>
-          <w:tcPr>
-            <w:tcW w:w="284" w:type="dxa"/>
-          </w:tcPr>
-          <w:p>
-            <w:pPr>
-              <w:jc w:val="center"/>
-              <w:rPr>
-                <w:rFonts w:cs="Arial"/>
-              </w:rPr>
-            </w:pPr>
-          </w:p>
-        </w:tc>
-        <w:tc>
-          <w:tcPr>
-            <w:tcW w:w="284" w:type="dxa"/>
-          </w:tcPr>
-          <w:p>
-            <w:pPr>
-              <w:jc w:val="center"/>
-              <w:rPr>
-                <w:rFonts w:cs="Arial"/>
-              </w:rPr>
-            </w:pPr>
-          </w:p>
-        </w:tc>
-        <w:tc>
-          <w:tcPr>
-            <w:tcW w:w="284" w:type="dxa"/>
-          </w:tcPr>
-          <w:p>
-            <w:pPr>
-              <w:jc w:val="center"/>
-              <w:rPr>
-                <w:rFonts w:cs="Arial"/>
-              </w:rPr>
-            </w:pPr>
-          </w:p>
-        </w:tc>
-        <w:tc>
-          <w:tcPr>
-            <w:tcW w:w="284" w:type="dxa"/>
-          </w:tcPr>
-          <w:p>
-            <w:pPr>
-              <w:jc w:val="center"/>
-              <w:rPr>
-                <w:rFonts w:cs="Arial"/>
-              </w:rPr>
-            </w:pPr>
-          </w:p>
-        </w:tc>
-        <w:tc>
-          <w:tcPr>
-            <w:tcW w:w="284" w:type="dxa"/>
-          </w:tcPr>
-          <w:p>
-            <w:pPr>
-              <w:jc w:val="center"/>
-              <w:rPr>
-                <w:rFonts w:cs="Arial"/>
-              </w:rPr>
-            </w:pPr>
-          </w:p>
-        </w:tc>
-        <w:tc>
-          <w:tcPr>
-            <w:tcW w:w="284" w:type="dxa"/>
-          </w:tcPr>
-          <w:p>
-            <w:pPr>
-              <w:jc w:val="center"/>
-              <w:rPr>
-                <w:rFonts w:cs="Arial"/>
-              </w:rPr>
-            </w:pPr>
-          </w:p>
-        </w:tc>
-        <w:tc>
-          <w:tcPr>
-            <w:tcW w:w="284" w:type="dxa"/>
-          </w:tcPr>
-          <w:p>
-            <w:pPr>
-              <w:jc w:val="center"/>
-              <w:rPr>
-                <w:rFonts w:cs="Arial"/>
-              </w:rPr>
-            </w:pPr>
-          </w:p>
-        </w:tc>
-        <w:tc>
-          <w:tcPr>
-            <w:tcW w:w="284" w:type="dxa"/>
-          </w:tcPr>
-          <w:p>
-            <w:pPr>
-              <w:jc w:val="center"/>
-              <w:rPr>
-                <w:rFonts w:cs="Arial"/>
-              </w:rPr>
-            </w:pPr>
-          </w:p>
-        </w:tc>
-        <w:tc>
-          <w:tcPr>
-            <w:tcW w:w="284" w:type="dxa"/>
-          </w:tcPr>
-          <w:p>
-            <w:pPr>
-              <w:jc w:val="center"/>
-              <w:rPr>
-                <w:rFonts w:cs="Arial"/>
-              </w:rPr>
-            </w:pPr>
-          </w:p>
-        </w:tc>
-        <w:tc>
-          <w:tcPr>
-            <w:tcW w:w="284" w:type="dxa"/>
-          </w:tcPr>
-          <w:p>
-            <w:pPr>
-              <w:jc w:val="center"/>
-              <w:rPr>
-                <w:rFonts w:cs="Arial"/>
-              </w:rPr>
-            </w:pPr>
-          </w:p>
-        </w:tc>
-        <w:tc>
-          <w:tcPr>
-            <w:tcW w:w="284" w:type="dxa"/>
-          </w:tcPr>
-          <w:p>
-            <w:pPr>
-              <w:jc w:val="center"/>
-              <w:rPr>
-                <w:rFonts w:cs="Arial"/>
-              </w:rPr>
-            </w:pPr>
-          </w:p>
-        </w:tc>
-        <w:tc>
-          <w:tcPr>
-            <w:tcW w:w="284" w:type="dxa"/>
-          </w:tcPr>
-          <w:p>
-            <w:pPr>
-              <w:jc w:val="center"/>
-              <w:rPr>
-                <w:rFonts w:cs="Arial"/>
-              </w:rPr>
-            </w:pPr>
-          </w:p>
-        </w:tc>
-        <w:tc>
-          <w:tcPr>
-            <w:tcW w:w="284" w:type="dxa"/>
-          </w:tcPr>
-          <w:p>
-            <w:pPr>
-              <w:jc w:val="center"/>
-              <w:rPr>
-                <w:rFonts w:cs="Arial"/>
-              </w:rPr>
-            </w:pPr>
-          </w:p>
-        </w:tc>
-        <w:tc>
-          <w:tcPr>
-            <w:tcW w:w="284" w:type="dxa"/>
-          </w:tcPr>
-          <w:p>
-            <w:pPr>
-              <w:jc w:val="center"/>
-              <w:rPr>
-                <w:rFonts w:cs="Arial"/>
-              </w:rPr>
-            </w:pPr>
-          </w:p>
-        </w:tc>
-        <w:tc>
-          <w:tcPr>
-            <w:tcW w:w="284" w:type="dxa"/>
-          </w:tcPr>
-          <w:p>
-            <w:pPr>
-              <w:jc w:val="center"/>
-              <w:rPr>
-                <w:rFonts w:cs="Arial"/>
-              </w:rPr>
-            </w:pPr>
-          </w:p>
-        </w:tc>
-        <w:tc>
-          <w:tcPr>
-            <w:tcW w:w="284" w:type="dxa"/>
-          </w:tcPr>
-          <w:p>
-            <w:pPr>
-              <w:jc w:val="center"/>
-              <w:rPr>
-                <w:rFonts w:cs="Arial"/>
-              </w:rPr>
-            </w:pPr>
-          </w:p>
-        </w:tc>
-        <w:tc>
-          <w:tcPr>
-            <w:tcW w:w="284" w:type="dxa"/>
-          </w:tcPr>
-          <w:p>
-            <w:pPr>
-              <w:jc w:val="center"/>
-              <w:rPr>
-                <w:rFonts w:cs="Arial"/>
-              </w:rPr>
-            </w:pPr>
-          </w:p>
-        </w:tc>
-        <w:tc>
-          <w:tcPr>
-            <w:tcW w:w="284" w:type="dxa"/>
-          </w:tcPr>
-          <w:p>
-            <w:pPr>
-              <w:jc w:val="center"/>
-              <w:rPr>
-                <w:rFonts w:cs="Arial"/>
-              </w:rPr>
-            </w:pPr>
-          </w:p>
-        </w:tc>
-        <w:tc>
-          <w:tcPr>
-            <w:tcW w:w="284" w:type="dxa"/>
-          </w:tcPr>
-          <w:p>
-            <w:pPr>
-              <w:jc w:val="center"/>
-              <w:rPr>
-                <w:rFonts w:cs="Arial"/>
-              </w:rPr>
-            </w:pPr>
-          </w:p>
-        </w:tc>
-        <w:tc>
-          <w:tcPr>
-            <w:tcW w:w="284" w:type="dxa"/>
-          </w:tcPr>
-          <w:p>
-            <w:pPr>
-              <w:jc w:val="center"/>
-              <w:rPr>
-                <w:rFonts w:cs="Arial"/>
-              </w:rPr>
-            </w:pPr>
-          </w:p>
-        </w:tc>
-        <w:tc>
-          <w:tcPr>
-            <w:tcW w:w="284" w:type="dxa"/>
-          </w:tcPr>
-          <w:p>
-            <w:pPr>
-              <w:jc w:val="center"/>
-              <w:rPr>
-                <w:rFonts w:cs="Arial"/>
-              </w:rPr>
-            </w:pPr>
-          </w:p>
-        </w:tc>
-        <w:tc>
-          <w:tcPr>
-            <w:tcW w:w="284" w:type="dxa"/>
-          </w:tcPr>
-          <w:p>
-            <w:pPr>
-              <w:jc w:val="center"/>
-              <w:rPr>
-                <w:rFonts w:cs="Arial"/>
-              </w:rPr>
-            </w:pPr>
-          </w:p>
-        </w:tc>
-        <w:tc>
-          <w:tcPr>
-            <w:tcW w:w="284" w:type="dxa"/>
-          </w:tcPr>
-          <w:p>
-            <w:pPr>
-              <w:jc w:val="center"/>
-              <w:rPr>
-                <w:rFonts w:cs="Arial"/>
-              </w:rPr>
-            </w:pPr>
-          </w:p>
-        </w:tc>
-        <w:tc>
-          <w:tcPr>
-            <w:tcW w:w="284" w:type="dxa"/>
-          </w:tcPr>
-          <w:p>
-            <w:pPr>
-              <w:jc w:val="center"/>
-              <w:rPr>
-                <w:rFonts w:cs="Arial"/>
-              </w:rPr>
-            </w:pPr>
-          </w:p>
-        </w:tc>
-        <w:tc>
-          <w:tcPr>
-            <w:tcW w:w="284" w:type="dxa"/>
-          </w:tcPr>
-          <w:p>
-            <w:pPr>
-              <w:jc w:val="center"/>
-              <w:rPr>
-                <w:rFonts w:cs="Arial"/>
-              </w:rPr>
-            </w:pPr>
-          </w:p>
-        </w:tc>
-      </w:tr>
-      <w:tr>
-        <w:trPr>
-          <w:cantSplit/>
-        </w:trPr>
-        <w:tc>
-          <w:tcPr>
-            <w:tcW w:w="433" w:type="dxa"/>
-          </w:tcPr>
-          <w:p>
-            <w:pPr>
-              <w:jc w:val="center"/>
-              <w:rPr>
-                <w:rFonts w:cs="Arial"/>
-              </w:rPr>
-            </w:pPr>
-            <w:r>
-              <w:rPr>
-                <w:rFonts w:eastAsia="Arial" w:cs="Arial"/>
-              </w:rPr>
-              <w:t>D7</w:t>
-            </w:r>
-          </w:p>
-        </w:tc>
-        <w:tc>
-          <w:tcPr>
-            <w:tcW w:w="4609" w:type="dxa"/>
-          </w:tcPr>
-          <w:p>
-            <w:pPr>
-              <w:ind w:firstLine="57"/>
-              <w:rPr>
-                <w:rFonts w:cs="Arial"/>
-              </w:rPr>
-            </w:pPr>
-            <w:r>
-              <w:rPr>
-                <w:rFonts w:eastAsia="Arial" w:cs="Arial"/>
-              </w:rPr>
               <w:t>Uporabniški priročnik</w:t>
             </w:r>
+            <w:bookmarkStart w:id="2" w:name="_GoBack"/>
+            <w:bookmarkEnd w:id="2"/>
           </w:p>
         </w:tc>
         <w:tc>
@@ -16329,11 +15725,61 @@
           <w:lang w:val="de-DE"/>
         </w:rPr>
       </w:pPr>
+      <w:proofErr w:type="spellStart"/>
       <w:r>
         <w:rPr>
           <w:lang w:val="de-DE"/>
         </w:rPr>
-        <w:t>Testirni model je seznam zahtev.</w:t>
+        <w:t>Testirni</w:t>
+      </w:r>
+      <w:proofErr w:type="spellEnd"/>
+      <w:r>
+        <w:rPr>
+          <w:lang w:val="de-DE"/>
+        </w:rPr>
+        <w:t xml:space="preserve"> </w:t>
+      </w:r>
+      <w:proofErr w:type="spellStart"/>
+      <w:r>
+        <w:rPr>
+          <w:lang w:val="de-DE"/>
+        </w:rPr>
+        <w:t>model</w:t>
+      </w:r>
+      <w:proofErr w:type="spellEnd"/>
+      <w:r>
+        <w:rPr>
+          <w:lang w:val="de-DE"/>
+        </w:rPr>
+        <w:t xml:space="preserve"> je </w:t>
+      </w:r>
+      <w:proofErr w:type="spellStart"/>
+      <w:r>
+        <w:rPr>
+          <w:lang w:val="de-DE"/>
+        </w:rPr>
+        <w:t>seznam</w:t>
+      </w:r>
+      <w:proofErr w:type="spellEnd"/>
+      <w:r>
+        <w:rPr>
+          <w:lang w:val="de-DE"/>
+        </w:rPr>
+        <w:t xml:space="preserve"> </w:t>
+      </w:r>
+      <w:proofErr w:type="spellStart"/>
+      <w:r>
+        <w:rPr>
+          <w:lang w:val="de-DE"/>
+        </w:rPr>
+        <w:t>zahtev</w:t>
+      </w:r>
+      <w:proofErr w:type="spellEnd"/>
+      <w:r>
+        <w:rPr>
+          <w:lang w:val="de-DE"/>
+        </w:rPr>
+        <w:t>.</w:t>
       </w:r>
     </w:p>
     <w:p>
@@ -16351,13 +15797,59 @@
           <w:lang w:val="de-DE"/>
         </w:rPr>
       </w:pPr>
+      <w:proofErr w:type="spellStart"/>
       <w:r>
         <w:rPr>
           <w:b/>
           <w:bCs/>
           <w:lang w:val="de-DE"/>
         </w:rPr>
-        <w:t xml:space="preserve">Pravilo za načrtovanje </w:t>
+        <w:t>Pravilo</w:t>
+      </w:r>
+      <w:proofErr w:type="spellEnd"/>
+      <w:r>
+        <w:rPr>
+          <w:b/>
+          <w:bCs/>
+          <w:lang w:val="de-DE"/>
+        </w:rPr>
+        <w:t xml:space="preserve"> </w:t>
+      </w:r>
+      <w:proofErr w:type="spellStart"/>
+      <w:r>
+        <w:rPr>
+          <w:b/>
+          <w:bCs/>
+          <w:lang w:val="de-DE"/>
+        </w:rPr>
+        <w:t>za</w:t>
+      </w:r>
+      <w:proofErr w:type="spellEnd"/>
+      <w:r>
+        <w:rPr>
+          <w:b/>
+          <w:bCs/>
+          <w:lang w:val="de-DE"/>
+        </w:rPr>
+        <w:t xml:space="preserve"> </w:t>
+      </w:r>
+      <w:proofErr w:type="spellStart"/>
+      <w:r>
+        <w:rPr>
+          <w:b/>
+          <w:bCs/>
+          <w:lang w:val="de-DE"/>
+        </w:rPr>
+        <w:t>načrtovanje</w:t>
+      </w:r>
+      <w:proofErr w:type="spellEnd"/>
+      <w:r>
+        <w:rPr>
+          <w:b/>
+          <w:bCs/>
+          <w:lang w:val="de-DE"/>
+        </w:rPr>
+        <w:t xml:space="preserve"> </w:t>
       </w:r>
       <w:r>
         <w:rPr>
@@ -16370,7 +15862,147 @@
         <w:rPr>
           <w:lang w:val="de-DE"/>
         </w:rPr>
-        <w:t>: Za vsako zahtevo tvori najmanj en testni primer. Vhodne podatke si poljubno izberi.</w:t>
+        <w:t xml:space="preserve">: </w:t>
+      </w:r>
+      <w:proofErr w:type="spellStart"/>
+      <w:r>
+        <w:rPr>
+          <w:lang w:val="de-DE"/>
+        </w:rPr>
+        <w:t>Za</w:t>
+      </w:r>
+      <w:proofErr w:type="spellEnd"/>
+      <w:r>
+        <w:rPr>
+          <w:lang w:val="de-DE"/>
+        </w:rPr>
+        <w:t xml:space="preserve"> </w:t>
+      </w:r>
+      <w:proofErr w:type="spellStart"/>
+      <w:r>
+        <w:rPr>
+          <w:lang w:val="de-DE"/>
+        </w:rPr>
+        <w:t>vsako</w:t>
+      </w:r>
+      <w:proofErr w:type="spellEnd"/>
+      <w:r>
+        <w:rPr>
+          <w:lang w:val="de-DE"/>
+        </w:rPr>
+        <w:t xml:space="preserve"> </w:t>
+      </w:r>
+      <w:proofErr w:type="spellStart"/>
+      <w:r>
+        <w:rPr>
+          <w:lang w:val="de-DE"/>
+        </w:rPr>
+        <w:t>zahtevo</w:t>
+      </w:r>
+      <w:proofErr w:type="spellEnd"/>
+      <w:r>
+        <w:rPr>
+          <w:lang w:val="de-DE"/>
+        </w:rPr>
+        <w:t xml:space="preserve"> </w:t>
+      </w:r>
+      <w:proofErr w:type="spellStart"/>
+      <w:r>
+        <w:rPr>
+          <w:lang w:val="de-DE"/>
+        </w:rPr>
+        <w:t>tvori</w:t>
+      </w:r>
+      <w:proofErr w:type="spellEnd"/>
+      <w:r>
+        <w:rPr>
+          <w:lang w:val="de-DE"/>
+        </w:rPr>
+        <w:t xml:space="preserve"> </w:t>
+      </w:r>
+      <w:proofErr w:type="spellStart"/>
+      <w:r>
+        <w:rPr>
+          <w:lang w:val="de-DE"/>
+        </w:rPr>
+        <w:t>najmanj</w:t>
+      </w:r>
+      <w:proofErr w:type="spellEnd"/>
+      <w:r>
+        <w:rPr>
+          <w:lang w:val="de-DE"/>
+        </w:rPr>
+        <w:t xml:space="preserve"> en </w:t>
+      </w:r>
+      <w:proofErr w:type="spellStart"/>
+      <w:r>
+        <w:rPr>
+          <w:lang w:val="de-DE"/>
+        </w:rPr>
+        <w:t>testni</w:t>
+      </w:r>
+      <w:proofErr w:type="spellEnd"/>
+      <w:r>
+        <w:rPr>
+          <w:lang w:val="de-DE"/>
+        </w:rPr>
+        <w:t xml:space="preserve"> primer. </w:t>
+      </w:r>
+      <w:proofErr w:type="spellStart"/>
+      <w:r>
+        <w:rPr>
+          <w:lang w:val="de-DE"/>
+        </w:rPr>
+        <w:t>Vhodne</w:t>
+      </w:r>
+      <w:proofErr w:type="spellEnd"/>
+      <w:r>
+        <w:rPr>
+          <w:lang w:val="de-DE"/>
+        </w:rPr>
+        <w:t xml:space="preserve"> </w:t>
+      </w:r>
+      <w:proofErr w:type="spellStart"/>
+      <w:r>
+        <w:rPr>
+          <w:lang w:val="de-DE"/>
+        </w:rPr>
+        <w:t>podatke</w:t>
+      </w:r>
+      <w:proofErr w:type="spellEnd"/>
+      <w:r>
+        <w:rPr>
+          <w:lang w:val="de-DE"/>
+        </w:rPr>
+        <w:t xml:space="preserve"> si </w:t>
+      </w:r>
+      <w:proofErr w:type="spellStart"/>
+      <w:r>
+        <w:rPr>
+          <w:lang w:val="de-DE"/>
+        </w:rPr>
+        <w:t>poljubno</w:t>
+      </w:r>
+      <w:proofErr w:type="spellEnd"/>
+      <w:r>
+        <w:rPr>
+          <w:lang w:val="de-DE"/>
+        </w:rPr>
+        <w:t xml:space="preserve"> </w:t>
+      </w:r>
+      <w:proofErr w:type="spellStart"/>
+      <w:r>
+        <w:rPr>
+          <w:lang w:val="de-DE"/>
+        </w:rPr>
+        <w:t>izberi</w:t>
+      </w:r>
+      <w:proofErr w:type="spellEnd"/>
+      <w:r>
+        <w:rPr>
+          <w:lang w:val="de-DE"/>
+        </w:rPr>
+        <w:t>.</w:t>
       </w:r>
     </w:p>
     <w:p>
@@ -16401,8 +16033,13 @@
         </w:tabs>
         <w:ind w:left="1134" w:hanging="425"/>
       </w:pPr>
+      <w:proofErr w:type="spellStart"/>
       <w:r>
-        <w:t>Testirna strategija je izčrpana, ko preverimo prisotnost vsake zahteve v seznamu.</w:t>
+        <w:t>Testirna</w:t>
+      </w:r>
+      <w:proofErr w:type="spellEnd"/>
+      <w:r>
+        <w:t xml:space="preserve"> strategija je izčrpana, ko preverimo prisotnost vsake zahteve v seznamu.</w:t>
       </w:r>
     </w:p>
     <w:p>
@@ -16483,8 +16120,13 @@
         </w:tabs>
         <w:ind w:left="1134" w:hanging="425"/>
       </w:pPr>
+      <w:proofErr w:type="spellStart"/>
       <w:r>
-        <w:t>Testirni model je opis vhodne domene.</w:t>
+        <w:t>Testirni</w:t>
+      </w:r>
+      <w:proofErr w:type="spellEnd"/>
+      <w:r>
+        <w:t xml:space="preserve"> model je opis vhodne domene.</w:t>
       </w:r>
     </w:p>
     <w:p>
@@ -16552,8 +16194,13 @@
         </w:tabs>
         <w:ind w:left="1134" w:hanging="425"/>
       </w:pPr>
+      <w:proofErr w:type="spellStart"/>
       <w:r>
-        <w:t>Testirna strategija je izčrpana, ko smo pokrili vse neveljavne razrede v vhodni domeni. Zgornje število testnih primerov je enako številu neveljavnih razredov.</w:t>
+        <w:t>Testirna</w:t>
+      </w:r>
+      <w:proofErr w:type="spellEnd"/>
+      <w:r>
+        <w:t xml:space="preserve"> strategija je izčrpana, ko smo pokrili vse neveljavne razrede v vhodni domeni. Zgornje število testnih primerov je enako številu neveljavnih razredov.</w:t>
       </w:r>
     </w:p>
     <w:p/>
@@ -16628,8 +16275,13 @@
         </w:tabs>
         <w:ind w:left="1134" w:hanging="425"/>
       </w:pPr>
+      <w:proofErr w:type="spellStart"/>
       <w:r>
-        <w:t>Testirni model je seznam potencialnih nepravilnosti oziroma napak.</w:t>
+        <w:t>Testirni</w:t>
+      </w:r>
+      <w:proofErr w:type="spellEnd"/>
+      <w:r>
+        <w:t xml:space="preserve"> model je seznam potencialnih nepravilnosti oziroma napak.</w:t>
       </w:r>
     </w:p>
     <w:p>
@@ -16686,8 +16338,13 @@
         <w:ind w:left="1134" w:hanging="425"/>
         <w:jc w:val="both"/>
       </w:pPr>
+      <w:proofErr w:type="spellStart"/>
       <w:r>
-        <w:t>Testirna strategija je izčrpana, ko smo pokrili celoten seznam. Zgornje število testnih primerov je enako številu napak oziroma nepravilnosti v seznamu.</w:t>
+        <w:t>Testirna</w:t>
+      </w:r>
+      <w:proofErr w:type="spellEnd"/>
+      <w:r>
+        <w:t xml:space="preserve"> strategija je izčrpana, ko smo pokrili celoten seznam. Zgornje število testnih primerov je enako številu napak oziroma nepravilnosti v seznamu.</w:t>
       </w:r>
     </w:p>
     <w:p>
@@ -16756,8 +16413,13 @@
           <w:bCs/>
         </w:rPr>
       </w:pPr>
+      <w:proofErr w:type="spellStart"/>
       <w:r>
-        <w:t>Testirni model je vhodna in izhodna domena.</w:t>
+        <w:t>Testirni</w:t>
+      </w:r>
+      <w:proofErr w:type="spellEnd"/>
+      <w:r>
+        <w:t xml:space="preserve"> model je vhodna in izhodna domena.</w:t>
       </w:r>
     </w:p>
     <w:p>
@@ -16862,8 +16524,13 @@
       <w:bookmarkEnd w:id="30"/>
       <w:bookmarkEnd w:id="31"/>
       <w:bookmarkEnd w:id="32"/>
+      <w:proofErr w:type="spellStart"/>
       <w:r>
-        <w:t>Testirna strategija je izčrpana, ko smo uporabili vse meje.</w:t>
+        <w:t>Testirna</w:t>
+      </w:r>
+      <w:proofErr w:type="spellEnd"/>
+      <w:r>
+        <w:t xml:space="preserve"> strategija je izčrpana, ko smo uporabili vse meje.</w:t>
       </w:r>
     </w:p>
     <w:sectPr>
@@ -16953,7 +16620,7 @@
       <w:rPr>
         <w:noProof/>
       </w:rPr>
-      <w:t>1</w:t>
+      <w:t>8</w:t>
     </w:r>
     <w:r>
       <w:fldChar w:fldCharType="end"/>
@@ -19557,10 +19224,29 @@
 </file>
 
 <file path=customXml/item1.xml><?xml version="1.0" encoding="utf-8"?>
-<LongProperties xmlns="http://schemas.microsoft.com/office/2006/metadata/longProperties"/>
+<?mso-contentType ?>
+<FormTemplates xmlns="http://schemas.microsoft.com/sharepoint/v3/contenttype/forms">
+  <Display>DocumentLibraryForm</Display>
+  <Edit>DocumentLibraryForm</Edit>
+  <New>DocumentLibraryForm</New>
+</FormTemplates>
 </file>
 
 <file path=customXml/item2.xml><?xml version="1.0" encoding="utf-8"?>
+<p:properties xmlns:p="http://schemas.microsoft.com/office/2006/metadata/properties" xmlns:xsi="http://www.w3.org/2001/XMLSchema-instance" xmlns:pc="http://schemas.microsoft.com/office/infopath/2007/PartnerControls">
+  <documentManagement>
+    <SharedWithUsers xmlns="d9474e0e-7bf8-40d4-babd-7734ed49bf48">
+      <UserInfo>
+        <DisplayName>Peter Vicman</DisplayName>
+        <AccountId>8</AccountId>
+        <AccountType/>
+      </UserInfo>
+    </SharedWithUsers>
+  </documentManagement>
+</p:properties>
+</file>
+
+<file path=customXml/item3.xml><?xml version="1.0" encoding="utf-8"?>
 <ct:contentTypeSchema xmlns:ct="http://schemas.microsoft.com/office/2006/metadata/contentType" xmlns:ma="http://schemas.microsoft.com/office/2006/metadata/properties/metaAttributes" ct:_="" ma:_="" ma:contentTypeName="Dokument" ma:contentTypeID="0x010100848176D2AAE91F44B0FF055FAEA43FC6" ma:contentTypeVersion="1" ma:contentTypeDescription="Ustvari nov dokument." ma:contentTypeScope="" ma:versionID="827f82d863fac4dd6fd56199d66eb175">
   <xsd:schema xmlns:xsd="http://www.w3.org/2001/XMLSchema" xmlns:xs="http://www.w3.org/2001/XMLSchema" xmlns:p="http://schemas.microsoft.com/office/2006/metadata/properties" xmlns:ns3="d9474e0e-7bf8-40d4-babd-7734ed49bf48" targetNamespace="http://schemas.microsoft.com/office/2006/metadata/properties" ma:root="true" ma:fieldsID="cdb8cc7127714d533eb77d4a09cbc9e5" ns3:_="">
     <xsd:import namespace="d9474e0e-7bf8-40d4-babd-7734ed49bf48"/>
@@ -19700,27 +19386,8 @@
 </ct:contentTypeSchema>
 </file>
 
-<file path=customXml/item3.xml><?xml version="1.0" encoding="utf-8"?>
-<p:properties xmlns:p="http://schemas.microsoft.com/office/2006/metadata/properties" xmlns:xsi="http://www.w3.org/2001/XMLSchema-instance" xmlns:pc="http://schemas.microsoft.com/office/infopath/2007/PartnerControls">
-  <documentManagement>
-    <SharedWithUsers xmlns="d9474e0e-7bf8-40d4-babd-7734ed49bf48">
-      <UserInfo>
-        <DisplayName>Peter Vicman</DisplayName>
-        <AccountId>8</AccountId>
-        <AccountType/>
-      </UserInfo>
-    </SharedWithUsers>
-  </documentManagement>
-</p:properties>
-</file>
-
 <file path=customXml/item4.xml><?xml version="1.0" encoding="utf-8"?>
-<?mso-contentType ?>
-<FormTemplates xmlns="http://schemas.microsoft.com/sharepoint/v3/contenttype/forms">
-  <Display>DocumentLibraryForm</Display>
-  <Edit>DocumentLibraryForm</Edit>
-  <New>DocumentLibraryForm</New>
-</FormTemplates>
+<LongProperties xmlns="http://schemas.microsoft.com/office/2006/metadata/longProperties"/>
 </file>
 
 <file path=customXml/item5.xml><?xml version="1.0" encoding="utf-8"?>
@@ -19728,14 +19395,24 @@
 </file>
 
 <file path=customXml/itemProps1.xml><?xml version="1.0" encoding="utf-8"?>
-<ds:datastoreItem xmlns:ds="http://schemas.openxmlformats.org/officeDocument/2006/customXml" ds:itemID="{B690E859-8736-4D7F-82E4-FD9DDA3C98A0}">
+<ds:datastoreItem xmlns:ds="http://schemas.openxmlformats.org/officeDocument/2006/customXml" ds:itemID="{F18B1B81-0E2D-4C8C-8FD8-6545327C24D0}">
   <ds:schemaRefs>
-    <ds:schemaRef ds:uri="http://schemas.microsoft.com/office/2006/metadata/longProperties"/>
+    <ds:schemaRef ds:uri="http://schemas.microsoft.com/sharepoint/v3/contenttype/forms"/>
   </ds:schemaRefs>
 </ds:datastoreItem>
 </file>
 
 <file path=customXml/itemProps2.xml><?xml version="1.0" encoding="utf-8"?>
+<ds:datastoreItem xmlns:ds="http://schemas.openxmlformats.org/officeDocument/2006/customXml" ds:itemID="{708C1085-D345-4895-B4A7-081C4FAA6CC5}">
+  <ds:schemaRefs>
+    <ds:schemaRef ds:uri="http://schemas.microsoft.com/office/2006/metadata/properties"/>
+    <ds:schemaRef ds:uri="http://schemas.microsoft.com/office/infopath/2007/PartnerControls"/>
+    <ds:schemaRef ds:uri="d9474e0e-7bf8-40d4-babd-7734ed49bf48"/>
+  </ds:schemaRefs>
+</ds:datastoreItem>
+</file>
+
+<file path=customXml/itemProps3.xml><?xml version="1.0" encoding="utf-8"?>
 <ds:datastoreItem xmlns:ds="http://schemas.openxmlformats.org/officeDocument/2006/customXml" ds:itemID="{B1ECC61C-A8DE-4340-911D-49B275506CEB}">
   <ds:schemaRefs>
     <ds:schemaRef ds:uri="http://schemas.microsoft.com/office/2006/metadata/contentType"/>
@@ -19753,26 +19430,16 @@
 </ds:datastoreItem>
 </file>
 
-<file path=customXml/itemProps3.xml><?xml version="1.0" encoding="utf-8"?>
-<ds:datastoreItem xmlns:ds="http://schemas.openxmlformats.org/officeDocument/2006/customXml" ds:itemID="{708C1085-D345-4895-B4A7-081C4FAA6CC5}">
+<file path=customXml/itemProps4.xml><?xml version="1.0" encoding="utf-8"?>
+<ds:datastoreItem xmlns:ds="http://schemas.openxmlformats.org/officeDocument/2006/customXml" ds:itemID="{B690E859-8736-4D7F-82E4-FD9DDA3C98A0}">
   <ds:schemaRefs>
-    <ds:schemaRef ds:uri="http://schemas.microsoft.com/office/2006/metadata/properties"/>
-    <ds:schemaRef ds:uri="http://schemas.microsoft.com/office/infopath/2007/PartnerControls"/>
-    <ds:schemaRef ds:uri="d9474e0e-7bf8-40d4-babd-7734ed49bf48"/>
-  </ds:schemaRefs>
-</ds:datastoreItem>
-</file>
-
-<file path=customXml/itemProps4.xml><?xml version="1.0" encoding="utf-8"?>
-<ds:datastoreItem xmlns:ds="http://schemas.openxmlformats.org/officeDocument/2006/customXml" ds:itemID="{F18B1B81-0E2D-4C8C-8FD8-6545327C24D0}">
-  <ds:schemaRefs>
-    <ds:schemaRef ds:uri="http://schemas.microsoft.com/sharepoint/v3/contenttype/forms"/>
+    <ds:schemaRef ds:uri="http://schemas.microsoft.com/office/2006/metadata/longProperties"/>
   </ds:schemaRefs>
 </ds:datastoreItem>
 </file>
 
 <file path=customXml/itemProps5.xml><?xml version="1.0" encoding="utf-8"?>
-<ds:datastoreItem xmlns:ds="http://schemas.openxmlformats.org/officeDocument/2006/customXml" ds:itemID="{BC7FAF07-993E-4FDA-8D7F-93B625AD6508}">
+<ds:datastoreItem xmlns:ds="http://schemas.openxmlformats.org/officeDocument/2006/customXml" ds:itemID="{326012C7-0E33-4E4C-AA01-62FA79DD72EC}">
   <ds:schemaRefs>
     <ds:schemaRef ds:uri="http://schemas.openxmlformats.org/officeDocument/2006/bibliography"/>
   </ds:schemaRefs>

</xml_diff>